<commit_message>
Plan van aanpak edit
</commit_message>
<xml_diff>
--- a/Documentatie/Algemeen/Plan van aanpak.docx
+++ b/Documentatie/Algemeen/Plan van aanpak.docx
@@ -179,7 +179,7 @@
                                       <w:szCs w:val="28"/>
                                       <w:lang w:val="nl-NL"/>
                                     </w:rPr>
-                                    <w:t>26-8-2013</w:t>
+                                    <w:t>08-09-2014</w:t>
                                   </w:r>
                                 </w:p>
                               </w:txbxContent>
@@ -3493,7 +3493,7 @@
                                 <w:szCs w:val="28"/>
                                 <w:lang w:val="nl-NL"/>
                               </w:rPr>
-                              <w:t>26-8-2013</w:t>
+                              <w:t>08-09-2014</w:t>
                             </w:r>
                           </w:p>
                         </w:txbxContent>
@@ -3685,6 +3685,7 @@
                                     <w:rFonts w:asciiTheme="majorHAnsi" w:eastAsiaTheme="majorEastAsia" w:hAnsiTheme="majorHAnsi" w:cstheme="majorBidi"/>
                                     <w:color w:val="262626" w:themeColor="text1" w:themeTint="D9"/>
                                     <w:sz w:val="72"/>
+                                    <w:lang w:val="nl-NL"/>
                                   </w:rPr>
                                 </w:pPr>
                                 <w:sdt>
@@ -3694,6 +3695,7 @@
                                       <w:color w:val="262626" w:themeColor="text1" w:themeTint="D9"/>
                                       <w:sz w:val="72"/>
                                       <w:szCs w:val="72"/>
+                                      <w:lang w:val="nl-NL"/>
                                     </w:rPr>
                                     <w:alias w:val="Title"/>
                                     <w:tag w:val=""/>
@@ -3709,6 +3711,7 @@
                                         <w:color w:val="262626" w:themeColor="text1" w:themeTint="D9"/>
                                         <w:sz w:val="72"/>
                                         <w:szCs w:val="72"/>
+                                        <w:lang w:val="nl-NL"/>
                                       </w:rPr>
                                       <w:t>Project Barroc-IT</w:t>
                                     </w:r>
@@ -3730,7 +3733,15 @@
                                     <w:sz w:val="36"/>
                                     <w:szCs w:val="36"/>
                                   </w:rPr>
-                                  <w:t>Plan van aanpak</w:t>
+                                  <w:t xml:space="preserve">Plan </w:t>
+                                </w:r>
+                                <w:r>
+                                  <w:rPr>
+                                    <w:color w:val="404040" w:themeColor="text1" w:themeTint="BF"/>
+                                    <w:sz w:val="36"/>
+                                    <w:szCs w:val="36"/>
+                                  </w:rPr>
+                                  <w:t>of action</w:t>
                                 </w:r>
                               </w:p>
                             </w:txbxContent>
@@ -3769,6 +3780,7 @@
                               <w:rFonts w:asciiTheme="majorHAnsi" w:eastAsiaTheme="majorEastAsia" w:hAnsiTheme="majorHAnsi" w:cstheme="majorBidi"/>
                               <w:color w:val="262626" w:themeColor="text1" w:themeTint="D9"/>
                               <w:sz w:val="72"/>
+                              <w:lang w:val="nl-NL"/>
                             </w:rPr>
                           </w:pPr>
                           <w:sdt>
@@ -3778,6 +3790,7 @@
                                 <w:color w:val="262626" w:themeColor="text1" w:themeTint="D9"/>
                                 <w:sz w:val="72"/>
                                 <w:szCs w:val="72"/>
+                                <w:lang w:val="nl-NL"/>
                               </w:rPr>
                               <w:alias w:val="Title"/>
                               <w:tag w:val=""/>
@@ -3785,6 +3798,7 @@
                               <w:dataBinding w:prefixMappings="xmlns:ns0='http://purl.org/dc/elements/1.1/' xmlns:ns1='http://schemas.openxmlformats.org/package/2006/metadata/core-properties' " w:xpath="/ns1:coreProperties[1]/ns0:title[1]" w:storeItemID="{6C3C8BC8-F283-45AE-878A-BAB7291924A1}"/>
                               <w:text/>
                             </w:sdtPr>
+                            <w:sdtEndPr/>
                             <w:sdtContent>
                               <w:r>
                                 <w:rPr>
@@ -3792,6 +3806,7 @@
                                   <w:color w:val="262626" w:themeColor="text1" w:themeTint="D9"/>
                                   <w:sz w:val="72"/>
                                   <w:szCs w:val="72"/>
+                                  <w:lang w:val="nl-NL"/>
                                 </w:rPr>
                                 <w:t>Project Barroc-IT</w:t>
                               </w:r>
@@ -3813,7 +3828,15 @@
                               <w:sz w:val="36"/>
                               <w:szCs w:val="36"/>
                             </w:rPr>
-                            <w:t>Plan van aanpak</w:t>
+                            <w:t xml:space="preserve">Plan </w:t>
+                          </w:r>
+                          <w:r>
+                            <w:rPr>
+                              <w:color w:val="404040" w:themeColor="text1" w:themeTint="BF"/>
+                              <w:sz w:val="36"/>
+                              <w:szCs w:val="36"/>
+                            </w:rPr>
+                            <w:t>of action</w:t>
                           </w:r>
                         </w:p>
                       </w:txbxContent>
@@ -3840,16 +3863,16 @@
             <mc:AlternateContent>
               <mc:Choice Requires="wps">
                 <w:drawing>
-                  <wp:anchor distT="0" distB="0" distL="114300" distR="114300" simplePos="0" relativeHeight="251674112" behindDoc="0" locked="0" layoutInCell="1" allowOverlap="1" wp14:anchorId="04F63136" wp14:editId="4831D86E">
+                  <wp:anchor distT="0" distB="0" distL="114300" distR="114300" simplePos="0" relativeHeight="251674112" behindDoc="0" locked="0" layoutInCell="1" allowOverlap="1" wp14:anchorId="04F63136" wp14:editId="7ED165BA">
                     <wp:simplePos x="0" y="0"/>
                     <wp:positionH relativeFrom="page">
-                      <wp:posOffset>2842895</wp:posOffset>
+                      <wp:posOffset>2838449</wp:posOffset>
                     </wp:positionH>
                     <wp:positionV relativeFrom="page">
-                      <wp:posOffset>9129395</wp:posOffset>
+                      <wp:posOffset>9124950</wp:posOffset>
                     </wp:positionV>
-                    <wp:extent cx="3952240" cy="914400"/>
-                    <wp:effectExtent l="0" t="0" r="10160" b="0"/>
+                    <wp:extent cx="4010025" cy="914400"/>
+                    <wp:effectExtent l="0" t="0" r="9525" b="0"/>
                     <wp:wrapNone/>
                     <wp:docPr id="32" name="Text Box 32"/>
                     <wp:cNvGraphicFramePr/>
@@ -3860,7 +3883,7 @@
                           <wps:spPr>
                             <a:xfrm>
                               <a:off x="0" y="0"/>
-                              <a:ext cx="3952240" cy="914400"/>
+                              <a:ext cx="4010025" cy="914400"/>
                             </a:xfrm>
                             <a:prstGeom prst="rect">
                               <a:avLst/>
@@ -3919,7 +3942,16 @@
                                         <w:szCs w:val="24"/>
                                         <w:lang w:val="nl-NL"/>
                                       </w:rPr>
-                                      <w:t>Versie 1.1</w:t>
+                                      <w:t>Versie 1.</w:t>
+                                    </w:r>
+                                    <w:r>
+                                      <w:rPr>
+                                        <w:color w:val="5B9BD5" w:themeColor="accent1"/>
+                                        <w:sz w:val="24"/>
+                                        <w:szCs w:val="24"/>
+                                        <w:lang w:val="nl-NL"/>
+                                      </w:rPr>
+                                      <w:t>0</w:t>
                                     </w:r>
                                   </w:sdtContent>
                                 </w:sdt>
@@ -3959,7 +3991,37 @@
                                         <w:szCs w:val="24"/>
                                         <w:lang w:val="nl-NL"/>
                                       </w:rPr>
-                                      <w:t>Quincy Soeliman, Daniel van Bavel Groep 3</w:t>
+                                      <w:t>Daniel van Bavel</w:t>
+                                    </w:r>
+                                    <w:r>
+                                      <w:rPr>
+                                        <w:caps/>
+                                        <w:color w:val="595959" w:themeColor="text1" w:themeTint="A6"/>
+                                        <w:sz w:val="24"/>
+                                        <w:szCs w:val="24"/>
+                                        <w:lang w:val="nl-NL"/>
+                                      </w:rPr>
+                                      <w:t>, Slawek Pelka, Mike Oerlemans</w:t>
+                                    </w:r>
+                                    <w:r>
+                                      <w:rPr>
+                                        <w:caps/>
+                                        <w:color w:val="595959" w:themeColor="text1" w:themeTint="A6"/>
+                                        <w:sz w:val="24"/>
+                                        <w:szCs w:val="24"/>
+                                        <w:lang w:val="nl-NL"/>
+                                      </w:rPr>
+                                      <w:t xml:space="preserve"> Groep </w:t>
+                                    </w:r>
+                                    <w:r>
+                                      <w:rPr>
+                                        <w:caps/>
+                                        <w:color w:val="595959" w:themeColor="text1" w:themeTint="A6"/>
+                                        <w:sz w:val="24"/>
+                                        <w:szCs w:val="24"/>
+                                        <w:lang w:val="nl-NL"/>
+                                      </w:rPr>
+                                      <w:t>6</w:t>
                                     </w:r>
                                   </w:sdtContent>
                                 </w:sdt>
@@ -3980,7 +4042,16 @@
                                     <w:szCs w:val="24"/>
                                     <w:lang w:val="en-GB" w:eastAsia="ja-JP"/>
                                   </w:rPr>
-                                  <w:t>RIO4-APO</w:t>
+                                  <w:t>RIO4-</w:t>
+                                </w:r>
+                                <w:r>
+                                  <w:rPr>
+                                    <w:color w:val="5B9BD5" w:themeColor="accent1"/>
+                                    <w:sz w:val="24"/>
+                                    <w:szCs w:val="24"/>
+                                    <w:lang w:val="en-GB" w:eastAsia="ja-JP"/>
+                                  </w:rPr>
+                                  <w:t>MED</w:t>
                                 </w:r>
                               </w:p>
                             </w:txbxContent>
@@ -4005,7 +4076,7 @@
               </mc:Choice>
               <mc:Fallback>
                 <w:pict>
-                  <v:shape id="Text Box 32" o:spid="_x0000_s1056" type="#_x0000_t202" style="position:absolute;margin-left:223.85pt;margin-top:718.85pt;width:311.2pt;height:1in;z-index:251674112;visibility:visible;mso-wrap-style:square;mso-width-percent:0;mso-height-percent:0;mso-wrap-distance-left:9pt;mso-wrap-distance-top:0;mso-wrap-distance-right:9pt;mso-wrap-distance-bottom:0;mso-position-horizontal:absolute;mso-position-horizontal-relative:page;mso-position-vertical:absolute;mso-position-vertical-relative:page;mso-width-percent:0;mso-height-percent:0;mso-width-relative:page;mso-height-relative:margin;v-text-anchor:bottom" o:gfxdata="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" filled="f" stroked="f" strokeweight=".5pt">
+                  <v:shape id="Text Box 32" o:spid="_x0000_s1056" type="#_x0000_t202" style="position:absolute;margin-left:223.5pt;margin-top:718.5pt;width:315.75pt;height:1in;z-index:251674112;visibility:visible;mso-wrap-style:square;mso-width-percent:0;mso-height-percent:0;mso-wrap-distance-left:9pt;mso-wrap-distance-top:0;mso-wrap-distance-right:9pt;mso-wrap-distance-bottom:0;mso-position-horizontal:absolute;mso-position-horizontal-relative:page;mso-position-vertical:absolute;mso-position-vertical-relative:page;mso-width-percent:0;mso-height-percent:0;mso-width-relative:page;mso-height-relative:margin;v-text-anchor:bottom" o:gfxdata="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" filled="f" stroked="f" strokeweight=".5pt">
                     <v:textbox inset="0,0,0,0">
                       <w:txbxContent>
                         <w:p>
@@ -4031,6 +4102,7 @@
                               <w:dataBinding w:prefixMappings="xmlns:ns0='http://purl.org/dc/elements/1.1/' xmlns:ns1='http://schemas.openxmlformats.org/package/2006/metadata/core-properties' " w:xpath="/ns1:coreProperties[1]/ns0:creator[1]" w:storeItemID="{6C3C8BC8-F283-45AE-878A-BAB7291924A1}"/>
                               <w:text/>
                             </w:sdtPr>
+                            <w:sdtEndPr/>
                             <w:sdtContent>
                               <w:r>
                                 <w:rPr>
@@ -4039,7 +4111,16 @@
                                   <w:szCs w:val="24"/>
                                   <w:lang w:val="nl-NL"/>
                                 </w:rPr>
-                                <w:t>Versie 1.1</w:t>
+                                <w:t>Versie 1.</w:t>
+                              </w:r>
+                              <w:r>
+                                <w:rPr>
+                                  <w:color w:val="5B9BD5" w:themeColor="accent1"/>
+                                  <w:sz w:val="24"/>
+                                  <w:szCs w:val="24"/>
+                                  <w:lang w:val="nl-NL"/>
+                                </w:rPr>
+                                <w:t>0</w:t>
                               </w:r>
                             </w:sdtContent>
                           </w:sdt>
@@ -4069,6 +4150,7 @@
                               <w:dataBinding w:prefixMappings="xmlns:ns0='http://schemas.openxmlformats.org/officeDocument/2006/extended-properties' " w:xpath="/ns0:Properties[1]/ns0:Company[1]" w:storeItemID="{6668398D-A668-4E3E-A5EB-62B293D839F1}"/>
                               <w:text/>
                             </w:sdtPr>
+                            <w:sdtEndPr/>
                             <w:sdtContent>
                               <w:r>
                                 <w:rPr>
@@ -4078,7 +4160,37 @@
                                   <w:szCs w:val="24"/>
                                   <w:lang w:val="nl-NL"/>
                                 </w:rPr>
-                                <w:t>Quincy Soeliman, Daniel van Bavel Groep 3</w:t>
+                                <w:t>Daniel van Bavel</w:t>
+                              </w:r>
+                              <w:r>
+                                <w:rPr>
+                                  <w:caps/>
+                                  <w:color w:val="595959" w:themeColor="text1" w:themeTint="A6"/>
+                                  <w:sz w:val="24"/>
+                                  <w:szCs w:val="24"/>
+                                  <w:lang w:val="nl-NL"/>
+                                </w:rPr>
+                                <w:t>, Slawek Pelka, Mike Oerlemans</w:t>
+                              </w:r>
+                              <w:r>
+                                <w:rPr>
+                                  <w:caps/>
+                                  <w:color w:val="595959" w:themeColor="text1" w:themeTint="A6"/>
+                                  <w:sz w:val="24"/>
+                                  <w:szCs w:val="24"/>
+                                  <w:lang w:val="nl-NL"/>
+                                </w:rPr>
+                                <w:t xml:space="preserve"> Groep </w:t>
+                              </w:r>
+                              <w:r>
+                                <w:rPr>
+                                  <w:caps/>
+                                  <w:color w:val="595959" w:themeColor="text1" w:themeTint="A6"/>
+                                  <w:sz w:val="24"/>
+                                  <w:szCs w:val="24"/>
+                                  <w:lang w:val="nl-NL"/>
+                                </w:rPr>
+                                <w:t>6</w:t>
                               </w:r>
                             </w:sdtContent>
                           </w:sdt>
@@ -4099,7 +4211,16 @@
                               <w:szCs w:val="24"/>
                               <w:lang w:val="en-GB" w:eastAsia="ja-JP"/>
                             </w:rPr>
-                            <w:t>RIO4-APO</w:t>
+                            <w:t>RIO4-</w:t>
+                          </w:r>
+                          <w:r>
+                            <w:rPr>
+                              <w:color w:val="5B9BD5" w:themeColor="accent1"/>
+                              <w:sz w:val="24"/>
+                              <w:szCs w:val="24"/>
+                              <w:lang w:val="en-GB" w:eastAsia="ja-JP"/>
+                            </w:rPr>
+                            <w:t>MED</w:t>
                           </w:r>
                         </w:p>
                       </w:txbxContent>
@@ -5880,6 +6001,7 @@
         </w:rPr>
       </w:pPr>
     </w:p>
+    <w:bookmarkEnd w:id="4"/>
     <w:p>
       <w:pPr>
         <w:pStyle w:val="Kop2"/>
@@ -5889,372 +6011,416 @@
           <w:szCs w:val="24"/>
         </w:rPr>
       </w:pPr>
-      <w:bookmarkStart w:id="5" w:name="_Toc366228187"/>
-      <w:r>
-        <w:rPr>
-          <w:rFonts w:ascii="Arial" w:hAnsi="Arial" w:cs="Arial"/>
-          <w:sz w:val="24"/>
-          <w:szCs w:val="24"/>
-        </w:rPr>
-        <w:t>Achtergronden</w:t>
-      </w:r>
-      <w:bookmarkEnd w:id="4"/>
-      <w:bookmarkEnd w:id="5"/>
-    </w:p>
-    <w:p>
-      <w:pPr>
-        <w:spacing w:after="0" w:line="240" w:lineRule="auto"/>
-        <w:rPr>
-          <w:rFonts w:ascii="Arial" w:hAnsi="Arial" w:cs="Arial"/>
-          <w:sz w:val="24"/>
-          <w:szCs w:val="24"/>
-        </w:rPr>
-      </w:pPr>
-      <w:r>
-        <w:rPr>
-          <w:rFonts w:ascii="Arial" w:hAnsi="Arial" w:cs="Arial"/>
-          <w:sz w:val="24"/>
-          <w:szCs w:val="24"/>
-        </w:rPr>
-        <w:t>Met d</w:t>
-      </w:r>
-      <w:r>
-        <w:rPr>
-          <w:rFonts w:ascii="Arial" w:hAnsi="Arial" w:cs="Arial"/>
-          <w:sz w:val="24"/>
-          <w:szCs w:val="24"/>
-        </w:rPr>
-        <w:t xml:space="preserve">it project maak je kennis met het ontwikkelen van een </w:t>
-      </w:r>
-      <w:r>
-        <w:rPr>
-          <w:rFonts w:ascii="Arial" w:hAnsi="Arial" w:cs="Arial"/>
-          <w:sz w:val="24"/>
-          <w:szCs w:val="24"/>
-        </w:rPr>
-        <w:t>programma in C#, Barroc-IT.</w:t>
-      </w:r>
-    </w:p>
-    <w:p>
-      <w:pPr>
-        <w:spacing w:after="0" w:line="240" w:lineRule="auto"/>
-        <w:rPr>
-          <w:rFonts w:ascii="Arial" w:hAnsi="Arial" w:cs="Arial"/>
-          <w:sz w:val="24"/>
-          <w:szCs w:val="24"/>
-        </w:rPr>
-      </w:pPr>
-      <w:r>
-        <w:rPr>
-          <w:rFonts w:ascii="Arial" w:hAnsi="Arial" w:cs="Arial"/>
-          <w:sz w:val="24"/>
-          <w:szCs w:val="24"/>
-        </w:rPr>
-        <w:t>De bedoeling is dat wij</w:t>
-      </w:r>
-      <w:r>
-        <w:rPr>
-          <w:rFonts w:ascii="Arial" w:hAnsi="Arial" w:cs="Arial"/>
-          <w:sz w:val="24"/>
-          <w:szCs w:val="24"/>
+      <w:r>
+        <w:rPr>
+          <w:rFonts w:ascii="Arial" w:hAnsi="Arial" w:cs="Arial"/>
+          <w:sz w:val="24"/>
+          <w:szCs w:val="24"/>
+        </w:rPr>
+        <w:t>Background</w:t>
+      </w:r>
+    </w:p>
+    <w:p>
+      <w:pPr>
+        <w:rPr>
+          <w:rFonts w:ascii="Arial" w:hAnsi="Arial" w:cs="Arial"/>
+          <w:sz w:val="24"/>
+          <w:szCs w:val="24"/>
+          <w:lang w:val="en-US"/>
+        </w:rPr>
+      </w:pPr>
+      <w:r>
+        <w:rPr>
+          <w:rFonts w:ascii="Arial" w:hAnsi="Arial" w:cs="Arial"/>
+          <w:sz w:val="24"/>
+          <w:szCs w:val="24"/>
+          <w:lang w:val="en-US"/>
+        </w:rPr>
+        <w:t xml:space="preserve">This project introduces you to develop a program in PHP, Barroc-IT. </w:t>
+      </w:r>
+      <w:r>
+        <w:rPr>
+          <w:rFonts w:ascii="Arial" w:hAnsi="Arial" w:cs="Arial"/>
+          <w:sz w:val="24"/>
+          <w:szCs w:val="24"/>
+          <w:lang w:val="en-US"/>
+        </w:rPr>
+        <w:br/>
+        <w:t>W</w:t>
+      </w:r>
+      <w:r>
+        <w:rPr>
+          <w:rFonts w:ascii="Arial" w:hAnsi="Arial" w:cs="Arial"/>
+          <w:sz w:val="24"/>
+          <w:szCs w:val="24"/>
+          <w:lang w:val="en-US"/>
+        </w:rPr>
+        <w:t>e are going to write</w:t>
+      </w:r>
+      <w:r>
+        <w:rPr>
+          <w:rFonts w:ascii="Arial" w:hAnsi="Arial" w:cs="Arial"/>
+          <w:sz w:val="24"/>
+          <w:szCs w:val="24"/>
+          <w:lang w:val="en-US"/>
+        </w:rPr>
+        <w:t xml:space="preserve"> an application, that t</w:t>
+      </w:r>
+      <w:r>
+        <w:rPr>
+          <w:rFonts w:ascii="Arial" w:hAnsi="Arial" w:cs="Arial"/>
+          <w:sz w:val="24"/>
+          <w:szCs w:val="24"/>
+          <w:lang w:val="en-US"/>
+        </w:rPr>
+        <w:t xml:space="preserve">he </w:t>
+      </w:r>
+      <w:proofErr w:type="gramStart"/>
+      <w:r>
+        <w:rPr>
+          <w:rFonts w:ascii="Arial" w:hAnsi="Arial" w:cs="Arial"/>
+          <w:sz w:val="24"/>
+          <w:szCs w:val="24"/>
+          <w:lang w:val="en-US"/>
+        </w:rPr>
+        <w:t>c</w:t>
+      </w:r>
+      <w:r>
+        <w:rPr>
+          <w:rFonts w:ascii="Arial" w:hAnsi="Arial" w:cs="Arial"/>
+          <w:sz w:val="24"/>
+          <w:szCs w:val="24"/>
+          <w:lang w:val="en-US"/>
+        </w:rPr>
+        <w:t>ommunication</w:t>
+      </w:r>
+      <w:r>
+        <w:rPr>
+          <w:rFonts w:ascii="Arial" w:hAnsi="Arial" w:cs="Arial"/>
+          <w:sz w:val="24"/>
+          <w:szCs w:val="24"/>
+          <w:lang w:val="en-US"/>
+        </w:rPr>
+        <w:t xml:space="preserve"> improve</w:t>
+      </w:r>
+      <w:proofErr w:type="gramEnd"/>
+      <w:r>
+        <w:rPr>
+          <w:rFonts w:ascii="Arial" w:hAnsi="Arial" w:cs="Arial"/>
+          <w:sz w:val="24"/>
+          <w:szCs w:val="24"/>
+          <w:lang w:val="en-US"/>
+        </w:rPr>
+        <w:t xml:space="preserve"> of</w:t>
+      </w:r>
+      <w:r>
+        <w:rPr>
+          <w:rFonts w:ascii="Arial" w:hAnsi="Arial" w:cs="Arial"/>
+          <w:sz w:val="24"/>
+          <w:szCs w:val="24"/>
+          <w:lang w:val="en-US"/>
+        </w:rPr>
+        <w:t xml:space="preserve"> the different departments</w:t>
+      </w:r>
+      <w:r>
+        <w:rPr>
+          <w:rFonts w:ascii="Arial" w:hAnsi="Arial" w:cs="Arial"/>
+          <w:sz w:val="24"/>
+          <w:szCs w:val="24"/>
+          <w:lang w:val="en-US"/>
+        </w:rPr>
+        <w:t>. We received the assignment to make a web-application for the company Barroc-IT</w:t>
+      </w:r>
+    </w:p>
+    <w:p>
+      <w:pPr>
+        <w:pStyle w:val="Kop2"/>
+        <w:rPr>
+          <w:rFonts w:ascii="Arial" w:hAnsi="Arial" w:cs="Arial"/>
+          <w:sz w:val="24"/>
+          <w:szCs w:val="24"/>
+          <w:lang w:val="en-US"/>
+        </w:rPr>
+      </w:pPr>
+      <w:r>
+        <w:rPr>
+          <w:rFonts w:ascii="Arial" w:hAnsi="Arial" w:cs="Arial"/>
+          <w:sz w:val="24"/>
+          <w:szCs w:val="24"/>
+          <w:lang w:val="en-US"/>
+        </w:rPr>
+        <w:t>Objective</w:t>
+      </w:r>
+    </w:p>
+    <w:p>
+      <w:pPr>
+        <w:rPr>
+          <w:rFonts w:ascii="Arial" w:hAnsi="Arial" w:cs="Arial"/>
+          <w:sz w:val="24"/>
+          <w:szCs w:val="24"/>
+          <w:lang w:val="en-US"/>
+        </w:rPr>
+      </w:pPr>
+      <w:bookmarkStart w:id="5" w:name="_Toc347077640"/>
+      <w:r>
+        <w:rPr>
+          <w:rFonts w:ascii="Arial" w:hAnsi="Arial" w:cs="Arial"/>
+          <w:sz w:val="24"/>
+          <w:szCs w:val="24"/>
+          <w:lang w:val="en-US"/>
+        </w:rPr>
+        <w:t>A working program, which contains all the functio</w:t>
+      </w:r>
+      <w:r>
+        <w:rPr>
+          <w:rFonts w:ascii="Arial" w:hAnsi="Arial" w:cs="Arial"/>
+          <w:sz w:val="24"/>
+          <w:szCs w:val="24"/>
+          <w:lang w:val="en-US"/>
+        </w:rPr>
+        <w:t xml:space="preserve">ns that belongs in the </w:t>
+      </w:r>
+      <w:proofErr w:type="spellStart"/>
+      <w:r>
+        <w:rPr>
+          <w:rFonts w:ascii="Arial" w:hAnsi="Arial" w:cs="Arial"/>
+          <w:sz w:val="24"/>
+          <w:szCs w:val="24"/>
+          <w:lang w:val="en-US"/>
+        </w:rPr>
+        <w:t>program</w:t>
+      </w:r>
+      <w:r>
+        <w:rPr>
+          <w:rFonts w:ascii="Arial" w:hAnsi="Arial" w:cs="Arial"/>
+          <w:sz w:val="24"/>
+          <w:szCs w:val="24"/>
+          <w:lang w:val="en-US"/>
+        </w:rPr>
+        <w:t>.</w:t>
+      </w:r>
+      <w:r>
+        <w:rPr>
+          <w:rFonts w:ascii="Arial" w:hAnsi="Arial" w:cs="Arial"/>
+          <w:sz w:val="24"/>
+          <w:szCs w:val="24"/>
+          <w:lang w:val="en-US"/>
+        </w:rPr>
+        <w:t>We</w:t>
+      </w:r>
+      <w:proofErr w:type="spellEnd"/>
+      <w:r>
+        <w:rPr>
+          <w:rFonts w:ascii="Arial" w:hAnsi="Arial" w:cs="Arial"/>
+          <w:sz w:val="24"/>
+          <w:szCs w:val="24"/>
+          <w:lang w:val="en-US"/>
+        </w:rPr>
+        <w:t xml:space="preserve"> want to become better at programming</w:t>
+      </w:r>
+      <w:r>
+        <w:rPr>
+          <w:rFonts w:ascii="Arial" w:hAnsi="Arial" w:cs="Arial"/>
+          <w:sz w:val="24"/>
+          <w:szCs w:val="24"/>
+          <w:lang w:val="en-US"/>
+        </w:rPr>
+        <w:t xml:space="preserve"> in</w:t>
+      </w:r>
+      <w:r>
+        <w:rPr>
+          <w:rFonts w:ascii="Arial" w:hAnsi="Arial" w:cs="Arial"/>
+          <w:sz w:val="24"/>
+          <w:szCs w:val="24"/>
+          <w:lang w:val="en-US"/>
+        </w:rPr>
+        <w:t xml:space="preserve"> php. Furthermore, it is our goal that we're not going to copy / paste from the Internet.</w:t>
+      </w:r>
+    </w:p>
+    <w:p>
+      <w:pPr>
+        <w:rPr>
+          <w:lang w:val="en-US"/>
+        </w:rPr>
+      </w:pPr>
+    </w:p>
+    <w:bookmarkEnd w:id="5"/>
+    <w:p>
+      <w:pPr>
+        <w:pStyle w:val="Kop2"/>
+        <w:rPr>
+          <w:rFonts w:ascii="Arial" w:hAnsi="Arial" w:cs="Arial"/>
+          <w:sz w:val="24"/>
+          <w:szCs w:val="24"/>
+        </w:rPr>
+      </w:pPr>
+      <w:r>
+        <w:rPr>
+          <w:rFonts w:ascii="Arial" w:hAnsi="Arial" w:cs="Arial"/>
+          <w:sz w:val="24"/>
+          <w:szCs w:val="24"/>
+        </w:rPr>
+        <w:t xml:space="preserve">The </w:t>
+      </w:r>
+      <w:proofErr w:type="spellStart"/>
+      <w:r>
+        <w:rPr>
+          <w:rFonts w:ascii="Arial" w:hAnsi="Arial" w:cs="Arial"/>
+          <w:sz w:val="24"/>
+          <w:szCs w:val="24"/>
+        </w:rPr>
+        <w:t>assignment</w:t>
+      </w:r>
+      <w:proofErr w:type="spellEnd"/>
+    </w:p>
+    <w:p>
+      <w:pPr>
+        <w:rPr>
+          <w:rFonts w:ascii="Arial" w:hAnsi="Arial" w:cs="Arial"/>
+          <w:sz w:val="24"/>
+          <w:szCs w:val="24"/>
+          <w:lang w:val="en-US"/>
+        </w:rPr>
+      </w:pPr>
+      <w:r>
+        <w:rPr>
+          <w:rFonts w:ascii="Arial" w:hAnsi="Arial" w:cs="Arial"/>
+          <w:sz w:val="24"/>
+          <w:szCs w:val="24"/>
+          <w:lang w:val="en-US"/>
+        </w:rPr>
+        <w:t xml:space="preserve">Create a program that the Company Structure within the company shows. The program is assessed by Fedde. The assignment: Create a program that improved communication between different departments (sales, Finance, Development). </w:t>
+      </w:r>
+      <w:proofErr w:type="spellStart"/>
+      <w:r>
+        <w:rPr>
+          <w:rFonts w:ascii="Arial" w:hAnsi="Arial" w:cs="Arial"/>
+          <w:sz w:val="24"/>
+          <w:szCs w:val="24"/>
+          <w:lang w:val="en-US"/>
+        </w:rPr>
+        <w:t>This</w:t>
+      </w:r>
+      <w:proofErr w:type="spellEnd"/>
+      <w:r>
+        <w:rPr>
+          <w:rFonts w:ascii="Arial" w:hAnsi="Arial" w:cs="Arial"/>
+          <w:sz w:val="24"/>
+          <w:szCs w:val="24"/>
+          <w:lang w:val="en-US"/>
         </w:rPr>
         <w:t xml:space="preserve"> </w:t>
       </w:r>
-      <w:r>
-        <w:rPr>
-          <w:rFonts w:ascii="Arial" w:hAnsi="Arial" w:cs="Arial"/>
-          <w:sz w:val="24"/>
-          <w:szCs w:val="24"/>
-        </w:rPr>
-        <w:t>een applicatie gaan schrijven die de communicatie verbeterd tussen de verschillende afdelingen van het bedrijf Barroc-IT</w:t>
-      </w:r>
-      <w:r>
-        <w:rPr>
-          <w:rFonts w:ascii="Arial" w:hAnsi="Arial" w:cs="Arial"/>
-          <w:sz w:val="24"/>
-          <w:szCs w:val="24"/>
+      <w:proofErr w:type="spellStart"/>
+      <w:r>
+        <w:rPr>
+          <w:rFonts w:ascii="Arial" w:hAnsi="Arial" w:cs="Arial"/>
+          <w:sz w:val="24"/>
+          <w:szCs w:val="24"/>
+          <w:lang w:val="en-US"/>
+        </w:rPr>
+        <w:t>application</w:t>
+      </w:r>
+      <w:proofErr w:type="spellEnd"/>
+      <w:r>
+        <w:rPr>
+          <w:rFonts w:ascii="Arial" w:hAnsi="Arial" w:cs="Arial"/>
+          <w:sz w:val="24"/>
+          <w:szCs w:val="24"/>
+          <w:lang w:val="en-US"/>
+        </w:rPr>
+        <w:t xml:space="preserve"> is a </w:t>
+      </w:r>
+      <w:proofErr w:type="spellStart"/>
+      <w:r>
+        <w:rPr>
+          <w:rFonts w:ascii="Arial" w:hAnsi="Arial" w:cs="Arial"/>
+          <w:sz w:val="24"/>
+          <w:szCs w:val="24"/>
+          <w:lang w:val="en-US"/>
+        </w:rPr>
+        <w:t>good</w:t>
+      </w:r>
+      <w:proofErr w:type="spellEnd"/>
+      <w:r>
+        <w:rPr>
+          <w:rFonts w:ascii="Arial" w:hAnsi="Arial" w:cs="Arial"/>
+          <w:sz w:val="24"/>
+          <w:szCs w:val="24"/>
+          <w:lang w:val="en-US"/>
+        </w:rPr>
+        <w:t xml:space="preserve"> change in the </w:t>
+      </w:r>
+      <w:proofErr w:type="gramStart"/>
+      <w:r>
+        <w:rPr>
+          <w:rFonts w:ascii="Arial" w:hAnsi="Arial" w:cs="Arial"/>
+          <w:sz w:val="24"/>
+          <w:szCs w:val="24"/>
+          <w:lang w:val="en-US"/>
+        </w:rPr>
+        <w:t>company</w:t>
+      </w:r>
+      <w:proofErr w:type="gramEnd"/>
+      <w:r>
+        <w:rPr>
+          <w:rFonts w:ascii="Arial" w:hAnsi="Arial" w:cs="Arial"/>
+          <w:sz w:val="24"/>
+          <w:szCs w:val="24"/>
+          <w:lang w:val="en-US"/>
+        </w:rPr>
+        <w:t xml:space="preserve">. </w:t>
+      </w:r>
+    </w:p>
+    <w:p>
+      <w:pPr>
+        <w:rPr>
+          <w:rFonts w:ascii="Arial" w:hAnsi="Arial" w:cs="Arial"/>
+          <w:sz w:val="24"/>
+          <w:szCs w:val="24"/>
+          <w:lang w:val="en-US"/>
+        </w:rPr>
+      </w:pPr>
+      <w:r>
+        <w:rPr>
+          <w:rFonts w:ascii="Arial" w:hAnsi="Arial" w:cs="Arial"/>
+          <w:sz w:val="24"/>
+          <w:szCs w:val="24"/>
+          <w:lang w:val="en-US"/>
+        </w:rPr>
+        <w:t xml:space="preserve">The task was entrusted to us by the Director of Barroc-IT </w:t>
+      </w:r>
+      <w:proofErr w:type="spellStart"/>
+      <w:proofErr w:type="gramStart"/>
+      <w:r>
+        <w:rPr>
+          <w:rFonts w:ascii="Arial" w:hAnsi="Arial" w:cs="Arial"/>
+          <w:sz w:val="24"/>
+          <w:szCs w:val="24"/>
+          <w:lang w:val="en-US"/>
+        </w:rPr>
+        <w:t>mr</w:t>
+      </w:r>
+      <w:proofErr w:type="gramEnd"/>
+      <w:r>
+        <w:rPr>
+          <w:rFonts w:ascii="Arial" w:hAnsi="Arial" w:cs="Arial"/>
+          <w:sz w:val="24"/>
+          <w:szCs w:val="24"/>
+          <w:lang w:val="en-US"/>
         </w:rPr>
         <w:t>.</w:t>
       </w:r>
-      <w:r>
-        <w:rPr>
-          <w:rFonts w:ascii="Arial" w:hAnsi="Arial" w:cs="Arial"/>
-          <w:sz w:val="24"/>
-          <w:szCs w:val="24"/>
-        </w:rPr>
-        <w:t xml:space="preserve"> Deze applicatie moet er komen omdat de communicatie n</w:t>
-      </w:r>
-      <w:r>
-        <w:rPr>
-          <w:rFonts w:ascii="Arial" w:hAnsi="Arial" w:cs="Arial"/>
-          <w:sz w:val="24"/>
-          <w:szCs w:val="24"/>
-        </w:rPr>
-        <w:t xml:space="preserve">u niet goed loopt, alles loopt </w:t>
-      </w:r>
-      <w:r>
-        <w:rPr>
-          <w:rFonts w:ascii="Arial" w:hAnsi="Arial" w:cs="Arial"/>
-          <w:sz w:val="24"/>
-          <w:szCs w:val="24"/>
-        </w:rPr>
-        <w:t>door elkaar heen. De opdracht werd op ons opgedragen doo</w:t>
-      </w:r>
-      <w:r>
-        <w:rPr>
-          <w:rFonts w:ascii="Arial" w:hAnsi="Arial" w:cs="Arial"/>
-          <w:sz w:val="24"/>
-          <w:szCs w:val="24"/>
-        </w:rPr>
-        <w:t xml:space="preserve">r de directeur van Barroc-IT </w:t>
-      </w:r>
-      <w:r>
-        <w:rPr>
-          <w:rFonts w:ascii="Arial" w:hAnsi="Arial" w:cs="Arial"/>
-          <w:sz w:val="24"/>
-          <w:szCs w:val="24"/>
-        </w:rPr>
-        <w:t>dhr. Van Bueren</w:t>
-      </w:r>
-    </w:p>
-    <w:p>
-      <w:pPr>
-        <w:rPr>
-          <w:rFonts w:ascii="Arial" w:hAnsi="Arial" w:cs="Arial"/>
-          <w:sz w:val="24"/>
-          <w:szCs w:val="24"/>
-        </w:rPr>
-      </w:pPr>
-    </w:p>
-    <w:p>
-      <w:pPr>
-        <w:pStyle w:val="Kop2"/>
-        <w:rPr>
-          <w:rFonts w:ascii="Arial" w:hAnsi="Arial" w:cs="Arial"/>
-          <w:sz w:val="24"/>
-          <w:szCs w:val="24"/>
-        </w:rPr>
-      </w:pPr>
-      <w:bookmarkStart w:id="6" w:name="_Toc347077639"/>
-      <w:bookmarkStart w:id="7" w:name="_Toc366228188"/>
-      <w:r>
-        <w:rPr>
-          <w:rFonts w:ascii="Arial" w:hAnsi="Arial" w:cs="Arial"/>
-          <w:sz w:val="24"/>
-          <w:szCs w:val="24"/>
-        </w:rPr>
-        <w:t>Doelstelling</w:t>
-      </w:r>
-      <w:bookmarkEnd w:id="6"/>
-      <w:bookmarkEnd w:id="7"/>
-    </w:p>
-    <w:p>
-      <w:pPr>
-        <w:spacing w:after="0"/>
-        <w:rPr>
-          <w:rFonts w:ascii="Arial" w:hAnsi="Arial" w:cs="Arial"/>
-          <w:sz w:val="24"/>
-          <w:szCs w:val="24"/>
-        </w:rPr>
-      </w:pPr>
-      <w:r>
-        <w:rPr>
-          <w:rFonts w:ascii="Arial" w:hAnsi="Arial" w:cs="Arial"/>
-          <w:sz w:val="24"/>
-          <w:szCs w:val="24"/>
-        </w:rPr>
-        <w:t xml:space="preserve">Een werkend programma, dat alle functies bevat wat in het programma hoort, dit door veel kennis op te doen van C#, onze doelstelling is verder dat we niet gaan </w:t>
-      </w:r>
-      <w:r>
-        <w:rPr>
-          <w:rFonts w:ascii="Arial" w:hAnsi="Arial" w:cs="Arial"/>
-          <w:sz w:val="24"/>
-          <w:szCs w:val="24"/>
-        </w:rPr>
-        <w:t>kopiëren</w:t>
-      </w:r>
-      <w:r>
-        <w:rPr>
-          <w:rFonts w:ascii="Arial" w:hAnsi="Arial" w:cs="Arial"/>
-          <w:sz w:val="24"/>
-          <w:szCs w:val="24"/>
-        </w:rPr>
-        <w:t>/plakken van internet. En er zelf uitkomen samen.</w:t>
-      </w:r>
-    </w:p>
-    <w:p>
-      <w:pPr>
-        <w:pStyle w:val="Kop2"/>
-        <w:rPr>
-          <w:rFonts w:ascii="Arial" w:hAnsi="Arial" w:cs="Arial"/>
-          <w:sz w:val="24"/>
-          <w:szCs w:val="24"/>
-        </w:rPr>
-      </w:pPr>
-      <w:bookmarkStart w:id="8" w:name="_Toc347077640"/>
-      <w:bookmarkStart w:id="9" w:name="_GoBack"/>
-      <w:bookmarkEnd w:id="9"/>
-    </w:p>
-    <w:p>
-      <w:pPr>
-        <w:pStyle w:val="Kop2"/>
-        <w:rPr>
-          <w:rFonts w:ascii="Arial" w:hAnsi="Arial" w:cs="Arial"/>
-          <w:sz w:val="24"/>
-          <w:szCs w:val="24"/>
-        </w:rPr>
-      </w:pPr>
-      <w:bookmarkStart w:id="10" w:name="_Toc366228189"/>
-      <w:r>
-        <w:rPr>
-          <w:rFonts w:ascii="Arial" w:hAnsi="Arial" w:cs="Arial"/>
-          <w:sz w:val="24"/>
-          <w:szCs w:val="24"/>
-        </w:rPr>
-        <w:t>De opdracht</w:t>
-      </w:r>
-      <w:bookmarkEnd w:id="8"/>
-      <w:bookmarkEnd w:id="10"/>
-    </w:p>
-    <w:p>
-      <w:pPr>
-        <w:spacing w:after="0" w:line="240" w:lineRule="auto"/>
-        <w:rPr>
-          <w:rFonts w:ascii="Arial" w:hAnsi="Arial" w:cs="Arial"/>
-          <w:sz w:val="24"/>
-          <w:szCs w:val="24"/>
-        </w:rPr>
-      </w:pPr>
-      <w:r>
-        <w:rPr>
-          <w:rFonts w:ascii="Arial" w:hAnsi="Arial" w:cs="Arial"/>
-          <w:sz w:val="24"/>
-          <w:szCs w:val="24"/>
-        </w:rPr>
-        <w:t xml:space="preserve">Maak een programma </w:t>
-      </w:r>
-      <w:r>
-        <w:rPr>
-          <w:rFonts w:ascii="Arial" w:hAnsi="Arial" w:cs="Arial"/>
-          <w:sz w:val="24"/>
-          <w:szCs w:val="24"/>
-        </w:rPr>
-        <w:t xml:space="preserve">dat </w:t>
-      </w:r>
-      <w:r>
-        <w:rPr>
-          <w:rFonts w:ascii="Arial" w:hAnsi="Arial" w:cs="Arial"/>
-          <w:sz w:val="24"/>
-          <w:szCs w:val="24"/>
-        </w:rPr>
-        <w:t>de Bedrijfsconstructie binnen het bedrijf laat zien</w:t>
-      </w:r>
-      <w:r>
-        <w:rPr>
-          <w:rFonts w:ascii="Arial" w:hAnsi="Arial" w:cs="Arial"/>
-          <w:sz w:val="24"/>
-          <w:szCs w:val="24"/>
-        </w:rPr>
-        <w:t xml:space="preserve">. </w:t>
-      </w:r>
-      <w:r>
-        <w:rPr>
-          <w:rFonts w:ascii="Arial" w:hAnsi="Arial" w:cs="Arial"/>
-          <w:sz w:val="24"/>
-          <w:szCs w:val="24"/>
-        </w:rPr>
-        <w:t xml:space="preserve">De Programmeerkant wordt beoordeeld door </w:t>
-      </w:r>
-      <w:r>
-        <w:rPr>
-          <w:rFonts w:ascii="Arial" w:hAnsi="Arial" w:cs="Arial"/>
-          <w:sz w:val="24"/>
-          <w:szCs w:val="24"/>
-        </w:rPr>
-        <w:t xml:space="preserve">Sietse Dijks. De opdracht luidt: </w:t>
-      </w:r>
-      <w:r>
-        <w:rPr>
-          <w:rFonts w:ascii="Arial" w:hAnsi="Arial" w:cs="Arial"/>
-          <w:i/>
-          <w:sz w:val="24"/>
-          <w:szCs w:val="24"/>
-        </w:rPr>
-        <w:t xml:space="preserve">Maak een programma </w:t>
-      </w:r>
-      <w:r>
-        <w:rPr>
-          <w:rFonts w:ascii="Arial" w:hAnsi="Arial" w:cs="Arial"/>
-          <w:i/>
-          <w:sz w:val="24"/>
-          <w:szCs w:val="24"/>
-        </w:rPr>
-        <w:t>dat de communicatie verbeterd tussen de verschillende afdelingen</w:t>
-      </w:r>
-      <w:r>
-        <w:rPr>
-          <w:rFonts w:ascii="Arial" w:hAnsi="Arial" w:cs="Arial"/>
-          <w:i/>
-          <w:sz w:val="24"/>
-          <w:szCs w:val="24"/>
-        </w:rPr>
-        <w:t xml:space="preserve"> </w:t>
-      </w:r>
-      <w:r>
-        <w:rPr>
-          <w:rFonts w:ascii="Arial" w:hAnsi="Arial" w:cs="Arial"/>
-          <w:i/>
-          <w:sz w:val="24"/>
-          <w:szCs w:val="24"/>
-        </w:rPr>
-        <w:t xml:space="preserve">(sales, </w:t>
-      </w:r>
-      <w:r>
-        <w:rPr>
-          <w:rFonts w:ascii="Arial" w:hAnsi="Arial" w:cs="Arial"/>
-          <w:i/>
-          <w:sz w:val="24"/>
-          <w:szCs w:val="24"/>
-        </w:rPr>
-        <w:t>Financiën</w:t>
-      </w:r>
-      <w:r>
-        <w:rPr>
-          <w:rFonts w:ascii="Arial" w:hAnsi="Arial" w:cs="Arial"/>
-          <w:i/>
-          <w:sz w:val="24"/>
-          <w:szCs w:val="24"/>
-        </w:rPr>
-        <w:t>, Development).</w:t>
-      </w:r>
-      <w:r>
-        <w:rPr>
-          <w:rFonts w:ascii="Arial" w:hAnsi="Arial" w:cs="Arial"/>
-          <w:i/>
-          <w:sz w:val="24"/>
-          <w:szCs w:val="24"/>
-        </w:rPr>
-        <w:t xml:space="preserve"> </w:t>
-      </w:r>
-      <w:r>
-        <w:rPr>
-          <w:rFonts w:ascii="Arial" w:hAnsi="Arial" w:cs="Arial"/>
-          <w:sz w:val="24"/>
-          <w:szCs w:val="24"/>
-        </w:rPr>
-        <w:t>Deze applicatie moet er komen omdat de communicatie nu niet goed loopt, alles loopt door elkaar heen. De opdracht werd op ons opgedragen door de directeur van Barroc-IT dhr. Van Bueren.</w:t>
-      </w:r>
-    </w:p>
-    <w:p>
-      <w:pPr>
-        <w:spacing w:after="0" w:line="240" w:lineRule="auto"/>
-        <w:rPr>
-          <w:rFonts w:ascii="Arial" w:hAnsi="Arial" w:cs="Arial"/>
-          <w:i/>
-          <w:sz w:val="24"/>
-          <w:szCs w:val="24"/>
-        </w:rPr>
-      </w:pPr>
+      <w:proofErr w:type="spellEnd"/>
+      <w:r>
+        <w:rPr>
+          <w:rFonts w:ascii="Arial" w:hAnsi="Arial" w:cs="Arial"/>
+          <w:sz w:val="24"/>
+          <w:szCs w:val="24"/>
+          <w:lang w:val="en-US"/>
+        </w:rPr>
+        <w:t xml:space="preserve"> Van Bueren.</w:t>
+      </w:r>
     </w:p>
     <w:p>
       <w:pPr>
@@ -6332,7 +6498,7 @@
           <w:sz w:val="56"/>
         </w:rPr>
       </w:pPr>
-      <w:bookmarkStart w:id="11" w:name="_Toc347077641"/>
+      <w:bookmarkStart w:id="6" w:name="_Toc347077641"/>
       <w:r>
         <w:rPr>
           <w:rFonts w:ascii="Arial" w:hAnsi="Arial" w:cs="Arial"/>
@@ -6356,6 +6522,7 @@
         </w:rPr>
       </w:pPr>
     </w:p>
+    <w:bookmarkEnd w:id="6"/>
     <w:p>
       <w:pPr>
         <w:pStyle w:val="Kop1"/>
@@ -6364,7 +6531,6 @@
           <w:rFonts w:ascii="Arial" w:hAnsi="Arial" w:cs="Arial"/>
         </w:rPr>
       </w:pPr>
-      <w:bookmarkStart w:id="12" w:name="_Toc366228190"/>
       <w:r>
         <w:rPr>
           <w:rFonts w:ascii="Arial" w:hAnsi="Arial" w:cs="Arial"/>
@@ -6372,10 +6538,8 @@
           <w:sz w:val="56"/>
         </w:rPr>
         <w:lastRenderedPageBreak/>
-        <w:t>Werkdoelen</w:t>
-      </w:r>
-      <w:bookmarkEnd w:id="11"/>
-      <w:bookmarkEnd w:id="12"/>
+        <w:t>Goals</w:t>
+      </w:r>
       <w:r>
         <w:rPr>
           <w:rFonts w:ascii="Arial" w:hAnsi="Arial" w:cs="Arial"/>
@@ -6468,7 +6632,14 @@
                 <w:rFonts w:ascii="Arial" w:hAnsi="Arial" w:cs="Arial"/>
                 <w:b/>
               </w:rPr>
-              <w:t>1. WERKDOELEN VAN DIT PROJECT</w:t>
+              <w:t xml:space="preserve">1. </w:t>
+            </w:r>
+            <w:r>
+              <w:rPr>
+                <w:rFonts w:ascii="Arial" w:hAnsi="Arial" w:cs="Arial"/>
+                <w:b/>
+              </w:rPr>
+              <w:t>Goals fort his project</w:t>
             </w:r>
           </w:p>
         </w:tc>
@@ -6493,6 +6664,7 @@
                 <w:rFonts w:ascii="Arial" w:hAnsi="Arial" w:cs="Arial"/>
                 <w:sz w:val="24"/>
                 <w:szCs w:val="24"/>
+                <w:lang w:val="en-US"/>
               </w:rPr>
             </w:pPr>
           </w:p>
@@ -6501,8 +6673,10 @@
               <w:spacing w:line="240" w:lineRule="auto"/>
               <w:rPr>
                 <w:rFonts w:ascii="Arial" w:hAnsi="Arial" w:cs="Arial"/>
+                <w:color w:val="FF0000"/>
                 <w:sz w:val="24"/>
                 <w:szCs w:val="24"/>
+                <w:lang w:val="en-US"/>
               </w:rPr>
             </w:pPr>
             <w:r>
@@ -6510,18 +6684,68 @@
                 <w:rFonts w:ascii="Arial" w:hAnsi="Arial" w:cs="Arial"/>
                 <w:sz w:val="24"/>
                 <w:szCs w:val="24"/>
-              </w:rPr>
-              <w:t xml:space="preserve">Onze projectgroep heeft de volgende werkdoelen nodig om een goede oplossing / een goed resultaat te bereiken: </w:t>
+                <w:lang w:val="en-US"/>
+              </w:rPr>
+              <w:t>Our project needs a good solution / to achieve a good result next work goals:</w:t>
+            </w:r>
+          </w:p>
+        </w:tc>
+      </w:tr>
+      <w:tr>
+        <w:trPr>
+          <w:cantSplit/>
+          <w:trHeight w:val="1320"/>
+        </w:trPr>
+        <w:tc>
+          <w:tcPr>
+            <w:tcW w:w="9948" w:type="dxa"/>
+            <w:gridSpan w:val="2"/>
+            <w:tcMar>
+              <w:top w:w="57" w:type="dxa"/>
+            </w:tcMar>
+          </w:tcPr>
+          <w:p>
+            <w:pPr>
+              <w:numPr>
+                <w:ilvl w:val="0"/>
+                <w:numId w:val="1"/>
+              </w:numPr>
+              <w:spacing w:after="0" w:line="240" w:lineRule="auto"/>
+              <w:rPr>
+                <w:rFonts w:ascii="Arial" w:hAnsi="Arial" w:cs="Arial"/>
+                <w:sz w:val="24"/>
+                <w:szCs w:val="24"/>
+                <w:lang w:val="en-US"/>
+              </w:rPr>
+            </w:pPr>
+            <w:r>
+              <w:rPr>
+                <w:rFonts w:ascii="Arial" w:hAnsi="Arial" w:cs="Arial"/>
+                <w:sz w:val="24"/>
+                <w:szCs w:val="24"/>
+                <w:lang w:val="en-US"/>
+              </w:rPr>
+              <w:t>We need a good d</w:t>
+            </w:r>
+            <w:r>
+              <w:rPr>
+                <w:rFonts w:ascii="Arial" w:hAnsi="Arial" w:cs="Arial"/>
+                <w:sz w:val="24"/>
+                <w:szCs w:val="24"/>
+                <w:lang w:val="en-US"/>
+              </w:rPr>
+              <w:t>ocumentation for a strong basic.</w:t>
             </w:r>
           </w:p>
           <w:p>
             <w:pPr>
-              <w:spacing w:line="240" w:lineRule="auto"/>
-              <w:rPr>
-                <w:rFonts w:ascii="Arial" w:hAnsi="Arial" w:cs="Arial"/>
-                <w:color w:val="FF0000"/>
+              <w:spacing w:after="0" w:line="240" w:lineRule="auto"/>
+              <w:ind w:left="720"/>
+              <w:rPr>
+                <w:rFonts w:ascii="Arial" w:hAnsi="Arial" w:cs="Arial"/>
                 <w:sz w:val="24"/>
                 <w:szCs w:val="24"/>
+                <w:lang w:val="en-US"/>
               </w:rPr>
             </w:pPr>
           </w:p>
@@ -6551,6 +6775,7 @@
                 <w:rFonts w:ascii="Arial" w:hAnsi="Arial" w:cs="Arial"/>
                 <w:sz w:val="24"/>
                 <w:szCs w:val="24"/>
+                <w:lang w:val="en-US"/>
               </w:rPr>
             </w:pPr>
             <w:r>
@@ -6558,18 +6783,159 @@
                 <w:rFonts w:ascii="Arial" w:hAnsi="Arial" w:cs="Arial"/>
                 <w:sz w:val="24"/>
                 <w:szCs w:val="24"/>
-              </w:rPr>
-              <w:t>Een goede documentatie bijhouden om mooi en effectief te werk te gaan.</w:t>
+                <w:lang w:val="en-US"/>
+              </w:rPr>
+              <w:t xml:space="preserve">No copy/paste of code from the internet. </w:t>
+            </w:r>
+            <w:r>
+              <w:rPr>
+                <w:rFonts w:ascii="Arial" w:hAnsi="Arial" w:cs="Arial"/>
+                <w:sz w:val="24"/>
+                <w:szCs w:val="24"/>
+                <w:lang w:val="en-US"/>
+              </w:rPr>
+              <w:t>so much as possible create by our own</w:t>
             </w:r>
           </w:p>
+        </w:tc>
+      </w:tr>
+      <w:tr>
+        <w:trPr>
+          <w:cantSplit/>
+          <w:trHeight w:val="1320"/>
+        </w:trPr>
+        <w:tc>
+          <w:tcPr>
+            <w:tcW w:w="9948" w:type="dxa"/>
+            <w:gridSpan w:val="2"/>
+            <w:tcMar>
+              <w:top w:w="57" w:type="dxa"/>
+            </w:tcMar>
+          </w:tcPr>
           <w:p>
             <w:pPr>
+              <w:numPr>
+                <w:ilvl w:val="0"/>
+                <w:numId w:val="1"/>
+              </w:numPr>
               <w:spacing w:after="0" w:line="240" w:lineRule="auto"/>
-              <w:ind w:left="720"/>
               <w:rPr>
                 <w:rFonts w:ascii="Arial" w:hAnsi="Arial" w:cs="Arial"/>
                 <w:sz w:val="24"/>
                 <w:szCs w:val="24"/>
+              </w:rPr>
+            </w:pPr>
+            <w:proofErr w:type="spellStart"/>
+            <w:r>
+              <w:rPr>
+                <w:rFonts w:ascii="Arial" w:hAnsi="Arial" w:cs="Arial"/>
+                <w:sz w:val="24"/>
+                <w:szCs w:val="24"/>
+              </w:rPr>
+              <w:t>Extending</w:t>
+            </w:r>
+            <w:proofErr w:type="spellEnd"/>
+            <w:r>
+              <w:rPr>
+                <w:rFonts w:ascii="Arial" w:hAnsi="Arial" w:cs="Arial"/>
+                <w:sz w:val="24"/>
+                <w:szCs w:val="24"/>
+              </w:rPr>
+              <w:t xml:space="preserve"> </w:t>
+            </w:r>
+            <w:proofErr w:type="spellStart"/>
+            <w:r>
+              <w:rPr>
+                <w:rFonts w:ascii="Arial" w:hAnsi="Arial" w:cs="Arial"/>
+                <w:sz w:val="24"/>
+                <w:szCs w:val="24"/>
+              </w:rPr>
+              <w:t>knowledge</w:t>
+            </w:r>
+            <w:proofErr w:type="spellEnd"/>
+            <w:r>
+              <w:rPr>
+                <w:rFonts w:ascii="Arial" w:hAnsi="Arial" w:cs="Arial"/>
+                <w:sz w:val="24"/>
+                <w:szCs w:val="24"/>
+              </w:rPr>
+              <w:t xml:space="preserve"> of PHP</w:t>
+            </w:r>
+            <w:r>
+              <w:rPr>
+                <w:rFonts w:ascii="Arial" w:hAnsi="Arial" w:cs="Arial"/>
+                <w:sz w:val="24"/>
+                <w:szCs w:val="24"/>
+              </w:rPr>
+              <w:t>.</w:t>
+            </w:r>
+          </w:p>
+        </w:tc>
+      </w:tr>
+      <w:tr>
+        <w:trPr>
+          <w:cantSplit/>
+          <w:trHeight w:val="1320"/>
+        </w:trPr>
+        <w:tc>
+          <w:tcPr>
+            <w:tcW w:w="9948" w:type="dxa"/>
+            <w:gridSpan w:val="2"/>
+            <w:tcMar>
+              <w:top w:w="57" w:type="dxa"/>
+            </w:tcMar>
+          </w:tcPr>
+          <w:p>
+            <w:pPr>
+              <w:numPr>
+                <w:ilvl w:val="0"/>
+                <w:numId w:val="1"/>
+              </w:numPr>
+              <w:spacing w:after="0" w:line="240" w:lineRule="auto"/>
+              <w:rPr>
+                <w:rFonts w:ascii="Arial" w:hAnsi="Arial" w:cs="Arial"/>
+                <w:sz w:val="24"/>
+                <w:szCs w:val="24"/>
+                <w:lang w:val="en-US"/>
+              </w:rPr>
+            </w:pPr>
+            <w:r>
+              <w:rPr>
+                <w:rFonts w:ascii="Arial" w:hAnsi="Arial" w:cs="Arial"/>
+                <w:sz w:val="24"/>
+                <w:szCs w:val="24"/>
+                <w:lang w:val="en-US"/>
+              </w:rPr>
+              <w:t>In any case at least pass the project.</w:t>
+            </w:r>
+          </w:p>
+        </w:tc>
+      </w:tr>
+      <w:tr>
+        <w:trPr>
+          <w:cantSplit/>
+          <w:trHeight w:val="1320"/>
+        </w:trPr>
+        <w:tc>
+          <w:tcPr>
+            <w:tcW w:w="9948" w:type="dxa"/>
+            <w:gridSpan w:val="2"/>
+            <w:tcMar>
+              <w:top w:w="57" w:type="dxa"/>
+            </w:tcMar>
+          </w:tcPr>
+          <w:p>
+            <w:pPr>
+              <w:numPr>
+                <w:ilvl w:val="0"/>
+                <w:numId w:val="1"/>
+              </w:numPr>
+              <w:spacing w:after="0" w:line="240" w:lineRule="auto"/>
+              <w:rPr>
+                <w:rFonts w:ascii="Arial" w:hAnsi="Arial" w:cs="Arial"/>
+                <w:sz w:val="24"/>
+                <w:szCs w:val="24"/>
+                <w:lang w:val="en-US"/>
               </w:rPr>
             </w:pPr>
           </w:p>
@@ -6599,125 +6965,7 @@
                 <w:rFonts w:ascii="Arial" w:hAnsi="Arial" w:cs="Arial"/>
                 <w:sz w:val="24"/>
                 <w:szCs w:val="24"/>
-              </w:rPr>
-            </w:pPr>
-            <w:r>
-              <w:rPr>
-                <w:rFonts w:ascii="Arial" w:hAnsi="Arial" w:cs="Arial"/>
-                <w:sz w:val="24"/>
-                <w:szCs w:val="24"/>
-              </w:rPr>
-              <w:t xml:space="preserve">Voor ons beide is het een grote overwinning om zonder behulp van knippen en plakken daadwerkelijk zelf een programma schrijven </w:t>
-            </w:r>
-            <w:r>
-              <w:rPr>
-                <w:rFonts w:ascii="Arial" w:hAnsi="Arial" w:cs="Arial"/>
-                <w:sz w:val="24"/>
-                <w:szCs w:val="24"/>
-              </w:rPr>
-              <w:t>voor project Barroc-IT</w:t>
-            </w:r>
-          </w:p>
-        </w:tc>
-      </w:tr>
-      <w:tr>
-        <w:trPr>
-          <w:cantSplit/>
-          <w:trHeight w:val="1320"/>
-        </w:trPr>
-        <w:tc>
-          <w:tcPr>
-            <w:tcW w:w="9948" w:type="dxa"/>
-            <w:gridSpan w:val="2"/>
-            <w:tcMar>
-              <w:top w:w="57" w:type="dxa"/>
-            </w:tcMar>
-          </w:tcPr>
-          <w:p>
-            <w:pPr>
-              <w:numPr>
-                <w:ilvl w:val="0"/>
-                <w:numId w:val="1"/>
-              </w:numPr>
-              <w:spacing w:after="0" w:line="240" w:lineRule="auto"/>
-              <w:rPr>
-                <w:rFonts w:ascii="Arial" w:hAnsi="Arial" w:cs="Arial"/>
-                <w:sz w:val="24"/>
-                <w:szCs w:val="24"/>
-              </w:rPr>
-            </w:pPr>
-            <w:r>
-              <w:rPr>
-                <w:rFonts w:ascii="Arial" w:hAnsi="Arial" w:cs="Arial"/>
-                <w:sz w:val="24"/>
-                <w:szCs w:val="24"/>
-              </w:rPr>
-              <w:t>Kennis uitbreiden van C#.</w:t>
-            </w:r>
-          </w:p>
-        </w:tc>
-      </w:tr>
-      <w:tr>
-        <w:trPr>
-          <w:cantSplit/>
-          <w:trHeight w:val="1320"/>
-        </w:trPr>
-        <w:tc>
-          <w:tcPr>
-            <w:tcW w:w="9948" w:type="dxa"/>
-            <w:gridSpan w:val="2"/>
-            <w:tcMar>
-              <w:top w:w="57" w:type="dxa"/>
-            </w:tcMar>
-          </w:tcPr>
-          <w:p>
-            <w:pPr>
-              <w:numPr>
-                <w:ilvl w:val="0"/>
-                <w:numId w:val="1"/>
-              </w:numPr>
-              <w:spacing w:after="0" w:line="240" w:lineRule="auto"/>
-              <w:rPr>
-                <w:rFonts w:ascii="Arial" w:hAnsi="Arial" w:cs="Arial"/>
-                <w:sz w:val="24"/>
-                <w:szCs w:val="24"/>
-              </w:rPr>
-            </w:pPr>
-            <w:r>
-              <w:rPr>
-                <w:rFonts w:ascii="Arial" w:hAnsi="Arial" w:cs="Arial"/>
-                <w:sz w:val="24"/>
-                <w:szCs w:val="24"/>
-              </w:rPr>
-              <w:t>In ieder geval een voldoende halen, een hoog cijfer is altijd leuk.</w:t>
-            </w:r>
-          </w:p>
-        </w:tc>
-      </w:tr>
-      <w:tr>
-        <w:trPr>
-          <w:cantSplit/>
-          <w:trHeight w:val="1320"/>
-        </w:trPr>
-        <w:tc>
-          <w:tcPr>
-            <w:tcW w:w="9948" w:type="dxa"/>
-            <w:gridSpan w:val="2"/>
-            <w:tcMar>
-              <w:top w:w="57" w:type="dxa"/>
-            </w:tcMar>
-          </w:tcPr>
-          <w:p>
-            <w:pPr>
-              <w:numPr>
-                <w:ilvl w:val="0"/>
-                <w:numId w:val="1"/>
-              </w:numPr>
-              <w:spacing w:after="0" w:line="240" w:lineRule="auto"/>
-              <w:rPr>
-                <w:rFonts w:ascii="Arial" w:hAnsi="Arial" w:cs="Arial"/>
-                <w:sz w:val="24"/>
-                <w:szCs w:val="24"/>
+                <w:lang w:val="en-US"/>
               </w:rPr>
             </w:pPr>
           </w:p>
@@ -6747,35 +6995,7 @@
                 <w:rFonts w:ascii="Arial" w:hAnsi="Arial" w:cs="Arial"/>
                 <w:sz w:val="24"/>
                 <w:szCs w:val="24"/>
-              </w:rPr>
-            </w:pPr>
-          </w:p>
-        </w:tc>
-      </w:tr>
-      <w:tr>
-        <w:trPr>
-          <w:cantSplit/>
-          <w:trHeight w:val="1320"/>
-        </w:trPr>
-        <w:tc>
-          <w:tcPr>
-            <w:tcW w:w="9948" w:type="dxa"/>
-            <w:gridSpan w:val="2"/>
-            <w:tcMar>
-              <w:top w:w="57" w:type="dxa"/>
-            </w:tcMar>
-          </w:tcPr>
-          <w:p>
-            <w:pPr>
-              <w:numPr>
-                <w:ilvl w:val="0"/>
-                <w:numId w:val="1"/>
-              </w:numPr>
-              <w:spacing w:after="0" w:line="240" w:lineRule="auto"/>
-              <w:rPr>
-                <w:rFonts w:ascii="Arial" w:hAnsi="Arial" w:cs="Arial"/>
-                <w:sz w:val="24"/>
-                <w:szCs w:val="24"/>
+                <w:lang w:val="en-US"/>
               </w:rPr>
             </w:pPr>
           </w:p>
@@ -6786,9 +7006,10 @@
       <w:pPr>
         <w:rPr>
           <w:rFonts w:ascii="Arial" w:hAnsi="Arial" w:cs="Arial"/>
-        </w:rPr>
-      </w:pPr>
-      <w:bookmarkStart w:id="13" w:name="_Toc347077642"/>
+          <w:lang w:val="en-US"/>
+        </w:rPr>
+      </w:pPr>
+      <w:bookmarkStart w:id="7" w:name="_Toc347077642"/>
     </w:p>
     <w:p>
       <w:pPr>
@@ -6805,10 +7026,11 @@
           <w:rFonts w:ascii="Arial" w:hAnsi="Arial" w:cs="Arial"/>
           <w:b/>
           <w:sz w:val="56"/>
+          <w:lang w:val="en-US"/>
         </w:rPr>
         <w:br w:type="page"/>
       </w:r>
-      <w:bookmarkStart w:id="14" w:name="_Toc366228191"/>
+      <w:bookmarkStart w:id="8" w:name="_Toc366228191"/>
       <w:r>
         <w:rPr>
           <w:rFonts w:ascii="Arial" w:hAnsi="Arial" w:cs="Arial"/>
@@ -6818,7 +7040,7 @@
         <w:lastRenderedPageBreak/>
         <w:t>Project Activiteiten</w:t>
       </w:r>
-      <w:bookmarkEnd w:id="14"/>
+      <w:bookmarkEnd w:id="8"/>
     </w:p>
     <w:p>
       <w:pPr>
@@ -7025,6 +7247,7 @@
         <w:t xml:space="preserve">Taak verdeling ontwikkelomgeving in </w:t>
       </w:r>
       <w:proofErr w:type="spellStart"/>
+      <w:proofErr w:type="gramStart"/>
       <w:r>
         <w:rPr>
           <w:rFonts w:ascii="Arial" w:hAnsi="Arial" w:cs="Arial"/>
@@ -7034,6 +7257,7 @@
         <w:t>ms</w:t>
       </w:r>
       <w:proofErr w:type="spellEnd"/>
+      <w:proofErr w:type="gramEnd"/>
       <w:r>
         <w:rPr>
           <w:rFonts w:ascii="Arial" w:hAnsi="Arial" w:cs="Arial"/>
@@ -7159,7 +7383,7 @@
           <w:sz w:val="56"/>
         </w:rPr>
       </w:pPr>
-      <w:bookmarkStart w:id="15" w:name="_Toc366228192"/>
+      <w:bookmarkStart w:id="9" w:name="_Toc366228192"/>
       <w:r>
         <w:rPr>
           <w:rFonts w:ascii="Arial" w:hAnsi="Arial" w:cs="Arial"/>
@@ -7169,8 +7393,8 @@
         <w:lastRenderedPageBreak/>
         <w:t>Project Grenzen</w:t>
       </w:r>
-      <w:bookmarkEnd w:id="13"/>
-      <w:bookmarkEnd w:id="15"/>
+      <w:bookmarkEnd w:id="7"/>
+      <w:bookmarkEnd w:id="9"/>
     </w:p>
     <w:p>
       <w:pPr>
@@ -7195,6 +7419,7 @@
         </w:rPr>
         <w:t xml:space="preserve">Begin datum: 26 </w:t>
       </w:r>
+      <w:proofErr w:type="gramStart"/>
       <w:r>
         <w:rPr>
           <w:rFonts w:ascii="Arial" w:hAnsi="Arial" w:cs="Arial"/>
@@ -7211,6 +7436,7 @@
         </w:rPr>
         <w:t>ugustus</w:t>
       </w:r>
+      <w:proofErr w:type="gramEnd"/>
       <w:r>
         <w:rPr>
           <w:rFonts w:ascii="Arial" w:hAnsi="Arial" w:cs="Arial"/>
@@ -7268,13 +7494,23 @@
         </w:rPr>
         <w:t xml:space="preserve"> </w:t>
       </w:r>
-      <w:r>
-        <w:rPr>
-          <w:rFonts w:ascii="Arial" w:hAnsi="Arial" w:cs="Arial"/>
-          <w:sz w:val="24"/>
-          <w:szCs w:val="24"/>
-        </w:rPr>
-        <w:t xml:space="preserve">Oktober </w:t>
+      <w:proofErr w:type="gramStart"/>
+      <w:r>
+        <w:rPr>
+          <w:rFonts w:ascii="Arial" w:hAnsi="Arial" w:cs="Arial"/>
+          <w:sz w:val="24"/>
+          <w:szCs w:val="24"/>
+        </w:rPr>
+        <w:t>Oktober</w:t>
+      </w:r>
+      <w:proofErr w:type="gramEnd"/>
+      <w:r>
+        <w:rPr>
+          <w:rFonts w:ascii="Arial" w:hAnsi="Arial" w:cs="Arial"/>
+          <w:sz w:val="24"/>
+          <w:szCs w:val="24"/>
+        </w:rPr>
+        <w:t xml:space="preserve"> </w:t>
       </w:r>
       <w:r>
         <w:rPr>
@@ -7316,7 +7552,25 @@
           <w:sz w:val="24"/>
           <w:szCs w:val="24"/>
         </w:rPr>
-        <w:t xml:space="preserve">Te laat eindigen: hiervoor geldt in principe het zelfde als voor te laat starten als wij gewoon per week ons werk af hebben is er niks aan de hand. Gaan we achter lopen dan kan ook dit leiden tot een negatief advies en dus blijven zitten. </w:t>
+        <w:t xml:space="preserve">Te laat eindigen: hiervoor geldt in principe het zelfde als voor te laat starten als wij gewoon per week ons werk af hebben is er </w:t>
+      </w:r>
+      <w:proofErr w:type="gramStart"/>
+      <w:r>
+        <w:rPr>
+          <w:rFonts w:ascii="Arial" w:hAnsi="Arial" w:cs="Arial"/>
+          <w:sz w:val="24"/>
+          <w:szCs w:val="24"/>
+        </w:rPr>
+        <w:t>niks</w:t>
+      </w:r>
+      <w:proofErr w:type="gramEnd"/>
+      <w:r>
+        <w:rPr>
+          <w:rFonts w:ascii="Arial" w:hAnsi="Arial" w:cs="Arial"/>
+          <w:sz w:val="24"/>
+          <w:szCs w:val="24"/>
+        </w:rPr>
+        <w:t xml:space="preserve"> aan de hand. Gaan we achter lopen dan kan ook dit leiden tot een negatief advies en dus blijven zitten. </w:t>
       </w:r>
     </w:p>
     <w:p>
@@ -7350,7 +7604,25 @@
           <w:sz w:val="24"/>
           <w:szCs w:val="24"/>
         </w:rPr>
-        <w:t xml:space="preserve">Onze randvoorwaarden  zijn dat de project leden: </w:t>
+        <w:t xml:space="preserve">Onze randvoorwaarden  zijn dat </w:t>
+      </w:r>
+      <w:proofErr w:type="gramStart"/>
+      <w:r>
+        <w:rPr>
+          <w:rFonts w:ascii="Arial" w:hAnsi="Arial" w:cs="Arial"/>
+          <w:sz w:val="24"/>
+          <w:szCs w:val="24"/>
+        </w:rPr>
+        <w:t>de</w:t>
+      </w:r>
+      <w:proofErr w:type="gramEnd"/>
+      <w:r>
+        <w:rPr>
+          <w:rFonts w:ascii="Arial" w:hAnsi="Arial" w:cs="Arial"/>
+          <w:sz w:val="24"/>
+          <w:szCs w:val="24"/>
+        </w:rPr>
+        <w:t xml:space="preserve"> project leden: </w:t>
       </w:r>
       <w:r>
         <w:rPr>
@@ -7482,7 +7754,7 @@
           <w:szCs w:val="56"/>
         </w:rPr>
       </w:pPr>
-      <w:bookmarkStart w:id="16" w:name="_Toc347077643"/>
+      <w:bookmarkStart w:id="10" w:name="_Toc347077643"/>
     </w:p>
     <w:p>
       <w:pPr>
@@ -7502,26 +7774,27 @@
           <w:szCs w:val="56"/>
         </w:rPr>
       </w:pPr>
-    </w:p>
-    <w:p>
-      <w:pPr>
-        <w:rPr>
-          <w:rFonts w:ascii="Arial" w:hAnsi="Arial" w:cs="Arial"/>
-        </w:rPr>
-      </w:pPr>
-    </w:p>
-    <w:p>
-      <w:pPr>
-        <w:pStyle w:val="Kop1"/>
-        <w:jc w:val="center"/>
+      <w:bookmarkStart w:id="11" w:name="_Toc366228193"/>
+      <w:r>
         <w:rPr>
           <w:rFonts w:ascii="Arial" w:hAnsi="Arial" w:cs="Arial"/>
           <w:b/>
           <w:sz w:val="56"/>
           <w:szCs w:val="56"/>
         </w:rPr>
-      </w:pPr>
-      <w:bookmarkStart w:id="17" w:name="_Toc366228193"/>
+        <w:br/>
+      </w:r>
+    </w:p>
+    <w:p>
+      <w:pPr>
+        <w:rPr>
+          <w:rFonts w:ascii="Arial" w:eastAsiaTheme="majorEastAsia" w:hAnsi="Arial" w:cs="Arial"/>
+          <w:b/>
+          <w:color w:val="2E74B5" w:themeColor="accent1" w:themeShade="BF"/>
+          <w:sz w:val="56"/>
+          <w:szCs w:val="56"/>
+        </w:rPr>
+      </w:pPr>
       <w:r>
         <w:rPr>
           <w:rFonts w:ascii="Arial" w:hAnsi="Arial" w:cs="Arial"/>
@@ -7529,19 +7802,41 @@
           <w:sz w:val="56"/>
           <w:szCs w:val="56"/>
         </w:rPr>
-        <w:t>P</w:t>
-      </w:r>
-      <w:r>
+        <w:br w:type="page"/>
+      </w:r>
+    </w:p>
+    <w:p>
+      <w:pPr>
+        <w:pStyle w:val="Kop1"/>
+        <w:jc w:val="center"/>
         <w:rPr>
           <w:rFonts w:ascii="Arial" w:hAnsi="Arial" w:cs="Arial"/>
           <w:b/>
           <w:sz w:val="56"/>
           <w:szCs w:val="56"/>
         </w:rPr>
+      </w:pPr>
+      <w:r>
+        <w:rPr>
+          <w:rFonts w:ascii="Arial" w:hAnsi="Arial" w:cs="Arial"/>
+          <w:b/>
+          <w:sz w:val="56"/>
+          <w:szCs w:val="56"/>
+        </w:rPr>
+        <w:lastRenderedPageBreak/>
+        <w:t>P</w:t>
+      </w:r>
+      <w:r>
+        <w:rPr>
+          <w:rFonts w:ascii="Arial" w:hAnsi="Arial" w:cs="Arial"/>
+          <w:b/>
+          <w:sz w:val="56"/>
+          <w:szCs w:val="56"/>
+        </w:rPr>
         <w:t>roducten</w:t>
       </w:r>
-      <w:bookmarkEnd w:id="16"/>
-      <w:bookmarkEnd w:id="17"/>
+      <w:bookmarkEnd w:id="10"/>
+      <w:bookmarkEnd w:id="11"/>
     </w:p>
     <w:p>
       <w:pPr>
@@ -7591,7 +7886,6 @@
           <w:sz w:val="24"/>
           <w:szCs w:val="24"/>
         </w:rPr>
-        <w:lastRenderedPageBreak/>
         <w:t>Plan van aanpak</w:t>
       </w:r>
     </w:p>
@@ -7732,7 +8026,25 @@
           <w:sz w:val="24"/>
           <w:szCs w:val="24"/>
         </w:rPr>
-        <w:t>Interviews met de uitgewerkt samenvatting</w:t>
+        <w:t xml:space="preserve">Interviews met de </w:t>
+      </w:r>
+      <w:proofErr w:type="gramStart"/>
+      <w:r>
+        <w:rPr>
+          <w:rFonts w:ascii="Arial" w:hAnsi="Arial" w:cs="Arial"/>
+          <w:sz w:val="24"/>
+          <w:szCs w:val="24"/>
+        </w:rPr>
+        <w:t>uitgewerkt</w:t>
+      </w:r>
+      <w:proofErr w:type="gramEnd"/>
+      <w:r>
+        <w:rPr>
+          <w:rFonts w:ascii="Arial" w:hAnsi="Arial" w:cs="Arial"/>
+          <w:sz w:val="24"/>
+          <w:szCs w:val="24"/>
+        </w:rPr>
+        <w:t xml:space="preserve"> samenvatting</w:t>
       </w:r>
     </w:p>
     <w:p>
@@ -8061,7 +8373,7 @@
           <w:rFonts w:ascii="Arial" w:hAnsi="Arial" w:cs="Arial"/>
         </w:rPr>
       </w:pPr>
-      <w:bookmarkStart w:id="18" w:name="_Toc347077645"/>
+      <w:bookmarkStart w:id="12" w:name="_Toc347077645"/>
     </w:p>
     <w:p>
       <w:pPr>
@@ -8132,7 +8444,7 @@
         </w:rPr>
       </w:pPr>
     </w:p>
-    <w:bookmarkEnd w:id="18"/>
+    <w:bookmarkEnd w:id="12"/>
     <w:p>
       <w:pPr>
         <w:rPr>
@@ -8165,7 +8477,7 @@
           <w:szCs w:val="56"/>
         </w:rPr>
       </w:pPr>
-      <w:bookmarkStart w:id="19" w:name="_Toc366228194"/>
+      <w:bookmarkStart w:id="13" w:name="_Toc366228194"/>
       <w:r>
         <w:rPr>
           <w:rFonts w:ascii="Arial" w:hAnsi="Arial" w:cs="Arial"/>
@@ -8173,9 +8485,10 @@
           <w:sz w:val="56"/>
           <w:szCs w:val="56"/>
         </w:rPr>
+        <w:lastRenderedPageBreak/>
         <w:t>Kwaliteit</w:t>
       </w:r>
-      <w:bookmarkEnd w:id="19"/>
+      <w:bookmarkEnd w:id="13"/>
     </w:p>
     <w:p>
       <w:pPr>
@@ -8239,7 +8552,6 @@
           <w:sz w:val="24"/>
           <w:szCs w:val="24"/>
         </w:rPr>
-        <w:lastRenderedPageBreak/>
         <w:t>Wij voeren de volgende contro</w:t>
       </w:r>
       <w:r>
@@ -8440,7 +8752,7 @@
           <w:sz w:val="56"/>
         </w:rPr>
       </w:pPr>
-      <w:bookmarkStart w:id="20" w:name="_Toc347077646"/>
+      <w:bookmarkStart w:id="14" w:name="_Toc347077646"/>
     </w:p>
     <w:p>
       <w:pPr>
@@ -8479,7 +8791,7 @@
         </w:rPr>
         <w:br/>
       </w:r>
-      <w:bookmarkEnd w:id="20"/>
+      <w:bookmarkEnd w:id="14"/>
     </w:p>
     <w:p>
       <w:pPr>
@@ -8535,7 +8847,17 @@
                 <w:sz w:val="24"/>
                 <w:szCs w:val="24"/>
               </w:rPr>
-              <w:t>Programmeurs</w:t>
+              <w:lastRenderedPageBreak/>
+              <w:t>Program</w:t>
+            </w:r>
+            <w:r>
+              <w:rPr>
+                <w:rFonts w:ascii="Arial" w:hAnsi="Arial" w:cs="Arial"/>
+                <w:b/>
+                <w:sz w:val="24"/>
+                <w:szCs w:val="24"/>
+              </w:rPr>
+              <w:t>mers</w:t>
             </w:r>
           </w:p>
         </w:tc>
@@ -8560,7 +8882,7 @@
                 <w:sz w:val="24"/>
                 <w:szCs w:val="24"/>
               </w:rPr>
-              <w:t>Directeur</w:t>
+              <w:t>Director</w:t>
             </w:r>
           </w:p>
         </w:tc>
@@ -8632,7 +8954,16 @@
                 <w:sz w:val="24"/>
                 <w:szCs w:val="24"/>
               </w:rPr>
-              <w:t>Financiën</w:t>
+              <w:t>Financ</w:t>
+            </w:r>
+            <w:r>
+              <w:rPr>
+                <w:rFonts w:ascii="Arial" w:hAnsi="Arial" w:cs="Arial"/>
+                <w:b/>
+                <w:sz w:val="24"/>
+                <w:szCs w:val="24"/>
+              </w:rPr>
+              <w:t>e</w:t>
             </w:r>
           </w:p>
         </w:tc>
@@ -8649,6 +8980,7 @@
                 <w:rFonts w:ascii="Arial" w:hAnsi="Arial" w:cs="Arial"/>
                 <w:sz w:val="24"/>
                 <w:szCs w:val="24"/>
+                <w:lang w:val="en-US"/>
               </w:rPr>
             </w:pPr>
             <w:r>
@@ -8656,9 +8988,9 @@
                 <w:rFonts w:ascii="Arial" w:hAnsi="Arial" w:cs="Arial"/>
                 <w:sz w:val="24"/>
                 <w:szCs w:val="24"/>
-              </w:rPr>
-              <w:lastRenderedPageBreak/>
-              <w:t>Quincy Soeliman</w:t>
+                <w:lang w:val="en-US"/>
+              </w:rPr>
+              <w:t>Daniel v. Bavel</w:t>
             </w:r>
           </w:p>
           <w:p>
@@ -8667,6 +8999,7 @@
                 <w:rFonts w:ascii="Arial" w:hAnsi="Arial" w:cs="Arial"/>
                 <w:sz w:val="24"/>
                 <w:szCs w:val="24"/>
+                <w:lang w:val="en-US"/>
               </w:rPr>
             </w:pPr>
             <w:r>
@@ -8674,8 +9007,39 @@
                 <w:rFonts w:ascii="Arial" w:hAnsi="Arial" w:cs="Arial"/>
                 <w:sz w:val="24"/>
                 <w:szCs w:val="24"/>
-              </w:rPr>
-              <w:t>Daniel v. Bavel</w:t>
+                <w:lang w:val="en-US"/>
+              </w:rPr>
+              <w:t xml:space="preserve">Mike </w:t>
+            </w:r>
+            <w:proofErr w:type="spellStart"/>
+            <w:r>
+              <w:rPr>
+                <w:rFonts w:ascii="Arial" w:hAnsi="Arial" w:cs="Arial"/>
+                <w:sz w:val="24"/>
+                <w:szCs w:val="24"/>
+                <w:lang w:val="en-US"/>
+              </w:rPr>
+              <w:t>Oerlemans</w:t>
+            </w:r>
+            <w:proofErr w:type="spellEnd"/>
+          </w:p>
+          <w:p>
+            <w:pPr>
+              <w:rPr>
+                <w:rFonts w:ascii="Arial" w:hAnsi="Arial" w:cs="Arial"/>
+                <w:sz w:val="24"/>
+                <w:szCs w:val="24"/>
+                <w:lang w:val="en-US"/>
+              </w:rPr>
+            </w:pPr>
+            <w:r>
+              <w:rPr>
+                <w:rFonts w:ascii="Arial" w:hAnsi="Arial" w:cs="Arial"/>
+                <w:sz w:val="24"/>
+                <w:szCs w:val="24"/>
+                <w:lang w:val="en-US"/>
+              </w:rPr>
+              <w:t>Slawek Pelka</w:t>
             </w:r>
           </w:p>
         </w:tc>
@@ -8698,7 +9062,7 @@
                 <w:sz w:val="24"/>
                 <w:szCs w:val="24"/>
               </w:rPr>
-              <w:t>P. van Hegelsom</w:t>
+              <w:t>Fer van Krimpen</w:t>
             </w:r>
           </w:p>
         </w:tc>
@@ -8780,16 +9144,34 @@
           <w:sz w:val="56"/>
         </w:rPr>
       </w:pPr>
-      <w:bookmarkStart w:id="21" w:name="_Toc366228195"/>
+      <w:bookmarkStart w:id="15" w:name="_Toc366228195"/>
       <w:r>
         <w:rPr>
           <w:rFonts w:ascii="Arial" w:hAnsi="Arial" w:cs="Arial"/>
           <w:b/>
           <w:sz w:val="56"/>
         </w:rPr>
-        <w:t>Project Organisatie</w:t>
-      </w:r>
-      <w:bookmarkEnd w:id="21"/>
+        <w:t xml:space="preserve">Project </w:t>
+      </w:r>
+      <w:proofErr w:type="spellStart"/>
+      <w:r>
+        <w:rPr>
+          <w:rFonts w:ascii="Arial" w:hAnsi="Arial" w:cs="Arial"/>
+          <w:b/>
+          <w:sz w:val="56"/>
+        </w:rPr>
+        <w:t>Organ</w:t>
+      </w:r>
+      <w:bookmarkEnd w:id="15"/>
+      <w:r>
+        <w:rPr>
+          <w:rFonts w:ascii="Arial" w:hAnsi="Arial" w:cs="Arial"/>
+          <w:b/>
+          <w:sz w:val="56"/>
+        </w:rPr>
+        <w:t>isation</w:t>
+      </w:r>
+      <w:proofErr w:type="spellEnd"/>
     </w:p>
     <w:p>
       <w:pPr>
@@ -8816,7 +9198,7 @@
           <w:rFonts w:ascii="Arial" w:hAnsi="Arial" w:cs="Arial"/>
         </w:rPr>
       </w:pPr>
-      <w:bookmarkStart w:id="22" w:name="_Toc366228196"/>
+      <w:bookmarkStart w:id="16" w:name="_Toc366228196"/>
       <w:r>
         <w:rPr>
           <w:rFonts w:ascii="Arial" w:hAnsi="Arial" w:cs="Arial"/>
@@ -8824,16 +9206,17 @@
         </w:rPr>
         <w:t>Beschrijving van de genoemde rollen:</w:t>
       </w:r>
-      <w:bookmarkEnd w:id="22"/>
-    </w:p>
-    <w:p>
-      <w:pPr>
-        <w:rPr>
-          <w:rFonts w:ascii="Arial" w:hAnsi="Arial" w:cs="Arial"/>
-          <w:sz w:val="24"/>
-          <w:szCs w:val="24"/>
-        </w:rPr>
-      </w:pPr>
+      <w:bookmarkEnd w:id="16"/>
+    </w:p>
+    <w:p>
+      <w:pPr>
+        <w:rPr>
+          <w:rFonts w:ascii="Arial" w:hAnsi="Arial" w:cs="Arial"/>
+          <w:sz w:val="24"/>
+          <w:szCs w:val="24"/>
+        </w:rPr>
+      </w:pPr>
+      <w:proofErr w:type="gramStart"/>
       <w:r>
         <w:rPr>
           <w:rFonts w:ascii="Arial" w:hAnsi="Arial" w:cs="Arial"/>
@@ -8843,6 +9226,7 @@
         </w:rPr>
         <w:t>Projectbegeleider :</w:t>
       </w:r>
+      <w:proofErr w:type="gramEnd"/>
       <w:r>
         <w:rPr>
           <w:rFonts w:ascii="Arial" w:hAnsi="Arial" w:cs="Arial"/>
@@ -8978,71 +9362,99 @@
           <w:sz w:val="24"/>
           <w:szCs w:val="24"/>
         </w:rPr>
-        <w:t>Geven de afdelingsspecifieke informatie voor het project. Er zijn enkele tegenstrijdige elementen ingebouwd in de verhalen waarbij de leerlingen dus  gedwongen worden om keuzes te maken (bijv. m.b.t. wie wijzigingsrechten krijgt voor de NAW-gegevens, wie als eerste een klant invoert, etc.). Twee afdelingshoofden zijn Engelstalig</w:t>
-      </w:r>
-    </w:p>
-    <w:p>
-      <w:pPr>
-        <w:rPr>
-          <w:rFonts w:ascii="Arial" w:hAnsi="Arial" w:cs="Arial"/>
-        </w:rPr>
-      </w:pPr>
-    </w:p>
-    <w:p>
-      <w:pPr>
-        <w:rPr>
-          <w:rFonts w:ascii="Arial" w:hAnsi="Arial" w:cs="Arial"/>
-        </w:rPr>
-      </w:pPr>
-    </w:p>
-    <w:p>
-      <w:pPr>
-        <w:rPr>
-          <w:rFonts w:ascii="Arial" w:hAnsi="Arial" w:cs="Arial"/>
-        </w:rPr>
-      </w:pPr>
-    </w:p>
-    <w:p>
-      <w:pPr>
-        <w:rPr>
-          <w:rFonts w:ascii="Arial" w:hAnsi="Arial" w:cs="Arial"/>
-        </w:rPr>
-      </w:pPr>
-    </w:p>
-    <w:p>
-      <w:pPr>
-        <w:rPr>
-          <w:rFonts w:ascii="Arial" w:hAnsi="Arial" w:cs="Arial"/>
-        </w:rPr>
-      </w:pPr>
-    </w:p>
-    <w:p>
-      <w:pPr>
-        <w:rPr>
-          <w:rFonts w:ascii="Arial" w:hAnsi="Arial" w:cs="Arial"/>
-        </w:rPr>
-      </w:pPr>
-    </w:p>
-    <w:p>
-      <w:pPr>
-        <w:rPr>
-          <w:rFonts w:ascii="Arial" w:hAnsi="Arial" w:cs="Arial"/>
-        </w:rPr>
-      </w:pPr>
-    </w:p>
-    <w:p>
-      <w:pPr>
-        <w:rPr>
-          <w:rFonts w:ascii="Arial" w:hAnsi="Arial" w:cs="Arial"/>
-        </w:rPr>
-      </w:pPr>
-    </w:p>
-    <w:p>
-      <w:pPr>
-        <w:rPr>
-          <w:rFonts w:ascii="Arial" w:hAnsi="Arial" w:cs="Arial"/>
-        </w:rPr>
-      </w:pPr>
+        <w:t xml:space="preserve">Geven de afdelingsspecifieke informatie voor het project. Er zijn enkele tegenstrijdige elementen ingebouwd in de verhalen waarbij de leerlingen dus  gedwongen worden om keuzes te maken (bijv. </w:t>
+      </w:r>
+      <w:proofErr w:type="gramStart"/>
+      <w:r>
+        <w:rPr>
+          <w:rFonts w:ascii="Arial" w:hAnsi="Arial" w:cs="Arial"/>
+          <w:sz w:val="24"/>
+          <w:szCs w:val="24"/>
+        </w:rPr>
+        <w:t>m.b.t.</w:t>
+      </w:r>
+      <w:proofErr w:type="gramEnd"/>
+      <w:r>
+        <w:rPr>
+          <w:rFonts w:ascii="Arial" w:hAnsi="Arial" w:cs="Arial"/>
+          <w:sz w:val="24"/>
+          <w:szCs w:val="24"/>
+        </w:rPr>
+        <w:t xml:space="preserve"> wie wijzigingsrechten krijgt voor de NAW-gegevens, wie als eerste een klant invoert, etc.). Twee afdelingshoofden zijn Engelstalig</w:t>
+      </w:r>
+    </w:p>
+    <w:p>
+      <w:pPr>
+        <w:rPr>
+          <w:rFonts w:ascii="Arial" w:hAnsi="Arial" w:cs="Arial"/>
+        </w:rPr>
+      </w:pPr>
+    </w:p>
+    <w:p>
+      <w:pPr>
+        <w:rPr>
+          <w:rFonts w:ascii="Arial" w:hAnsi="Arial" w:cs="Arial"/>
+        </w:rPr>
+      </w:pPr>
+    </w:p>
+    <w:p>
+      <w:pPr>
+        <w:rPr>
+          <w:rFonts w:ascii="Arial" w:hAnsi="Arial" w:cs="Arial"/>
+        </w:rPr>
+      </w:pPr>
+    </w:p>
+    <w:p>
+      <w:pPr>
+        <w:rPr>
+          <w:rFonts w:ascii="Arial" w:hAnsi="Arial" w:cs="Arial"/>
+        </w:rPr>
+      </w:pPr>
+    </w:p>
+    <w:p>
+      <w:pPr>
+        <w:rPr>
+          <w:rFonts w:ascii="Arial" w:hAnsi="Arial" w:cs="Arial"/>
+        </w:rPr>
+      </w:pPr>
+    </w:p>
+    <w:p>
+      <w:pPr>
+        <w:rPr>
+          <w:rFonts w:ascii="Arial" w:hAnsi="Arial" w:cs="Arial"/>
+        </w:rPr>
+      </w:pPr>
+    </w:p>
+    <w:p>
+      <w:pPr>
+        <w:rPr>
+          <w:rFonts w:ascii="Arial" w:hAnsi="Arial" w:cs="Arial"/>
+        </w:rPr>
+      </w:pPr>
+    </w:p>
+    <w:p>
+      <w:pPr>
+        <w:rPr>
+          <w:rFonts w:ascii="Arial" w:hAnsi="Arial" w:cs="Arial"/>
+        </w:rPr>
+      </w:pPr>
+    </w:p>
+    <w:p>
+      <w:pPr>
+        <w:rPr>
+          <w:rFonts w:ascii="Arial" w:hAnsi="Arial" w:cs="Arial"/>
+        </w:rPr>
+      </w:pPr>
+    </w:p>
+    <w:p>
+      <w:pPr>
+        <w:rPr>
+          <w:rFonts w:ascii="Arial" w:hAnsi="Arial" w:cs="Arial"/>
+          <w:sz w:val="24"/>
+          <w:szCs w:val="24"/>
+        </w:rPr>
+      </w:pPr>
+      <w:bookmarkStart w:id="17" w:name="_Toc347077649"/>
     </w:p>
     <w:p>
       <w:pPr>
@@ -9054,16 +9466,63 @@
           <w:sz w:val="56"/>
         </w:rPr>
       </w:pPr>
-      <w:bookmarkStart w:id="23" w:name="_Toc347077649"/>
-    </w:p>
-    <w:p>
-      <w:pPr>
-        <w:rPr>
-          <w:rFonts w:ascii="Arial" w:hAnsi="Arial" w:cs="Arial"/>
-          <w:sz w:val="24"/>
-          <w:szCs w:val="24"/>
-        </w:rPr>
-      </w:pPr>
+      <w:bookmarkStart w:id="18" w:name="_Toc366228197"/>
+      <w:bookmarkStart w:id="19" w:name="_GoBack"/>
+      <w:bookmarkEnd w:id="19"/>
+      <w:r>
+        <w:rPr>
+          <w:rFonts w:ascii="Arial" w:hAnsi="Arial" w:cs="Arial"/>
+          <w:b/>
+          <w:sz w:val="56"/>
+        </w:rPr>
+        <w:lastRenderedPageBreak/>
+        <w:t>planning</w:t>
+      </w:r>
+      <w:bookmarkEnd w:id="18"/>
+    </w:p>
+    <w:p>
+      <w:pPr>
+        <w:rPr>
+          <w:rFonts w:ascii="Arial" w:hAnsi="Arial" w:cs="Arial"/>
+          <w:sz w:val="24"/>
+          <w:szCs w:val="24"/>
+        </w:rPr>
+      </w:pPr>
+    </w:p>
+    <w:p>
+      <w:pPr>
+        <w:rPr>
+          <w:rFonts w:ascii="Arial" w:hAnsi="Arial" w:cs="Arial"/>
+          <w:sz w:val="24"/>
+          <w:szCs w:val="24"/>
+        </w:rPr>
+      </w:pPr>
+      <w:proofErr w:type="spellStart"/>
+      <w:r>
+        <w:rPr>
+          <w:rFonts w:ascii="Arial" w:hAnsi="Arial" w:cs="Arial"/>
+          <w:sz w:val="24"/>
+          <w:szCs w:val="24"/>
+        </w:rPr>
+        <w:t>Our</w:t>
+      </w:r>
+      <w:proofErr w:type="spellEnd"/>
+      <w:r>
+        <w:rPr>
+          <w:rFonts w:ascii="Arial" w:hAnsi="Arial" w:cs="Arial"/>
+          <w:sz w:val="24"/>
+          <w:szCs w:val="24"/>
+        </w:rPr>
+        <w:t xml:space="preserve"> planning in MS Project</w:t>
+      </w:r>
+      <w:r>
+        <w:rPr>
+          <w:rFonts w:ascii="Arial" w:hAnsi="Arial" w:cs="Arial"/>
+          <w:sz w:val="24"/>
+          <w:szCs w:val="24"/>
+        </w:rPr>
+        <w:t>.</w:t>
+      </w:r>
     </w:p>
     <w:p>
       <w:pPr>
@@ -9075,43 +9534,17 @@
           <w:sz w:val="56"/>
         </w:rPr>
       </w:pPr>
-      <w:bookmarkStart w:id="24" w:name="_Toc366228197"/>
-      <w:r>
+    </w:p>
+    <w:p>
+      <w:pPr>
+        <w:pStyle w:val="Kop1"/>
+        <w:jc w:val="center"/>
         <w:rPr>
           <w:rFonts w:ascii="Arial" w:hAnsi="Arial" w:cs="Arial"/>
           <w:b/>
           <w:sz w:val="56"/>
         </w:rPr>
-        <w:lastRenderedPageBreak/>
-        <w:t>Werkplanning</w:t>
-      </w:r>
-      <w:bookmarkEnd w:id="24"/>
-    </w:p>
-    <w:p>
-      <w:pPr>
-        <w:rPr>
-          <w:rFonts w:ascii="Arial" w:hAnsi="Arial" w:cs="Arial"/>
-          <w:sz w:val="24"/>
-          <w:szCs w:val="24"/>
-        </w:rPr>
-      </w:pPr>
-    </w:p>
-    <w:p>
-      <w:pPr>
-        <w:rPr>
-          <w:rFonts w:ascii="Arial" w:hAnsi="Arial" w:cs="Arial"/>
-          <w:sz w:val="24"/>
-          <w:szCs w:val="24"/>
-        </w:rPr>
-      </w:pPr>
-      <w:r>
-        <w:rPr>
-          <w:rFonts w:ascii="Arial" w:hAnsi="Arial" w:cs="Arial"/>
-          <w:sz w:val="24"/>
-          <w:szCs w:val="24"/>
-        </w:rPr>
-        <w:t>Onze werkplanning staat in Microsoft Project.</w:t>
-      </w:r>
+      </w:pPr>
     </w:p>
     <w:p>
       <w:pPr>
@@ -9148,6 +9581,20 @@
     </w:p>
     <w:p>
       <w:pPr>
+        <w:rPr>
+          <w:rFonts w:ascii="Arial" w:hAnsi="Arial" w:cs="Arial"/>
+        </w:rPr>
+      </w:pPr>
+    </w:p>
+    <w:p>
+      <w:pPr>
+        <w:rPr>
+          <w:rFonts w:ascii="Arial" w:hAnsi="Arial" w:cs="Arial"/>
+        </w:rPr>
+      </w:pPr>
+    </w:p>
+    <w:p>
+      <w:pPr>
         <w:pStyle w:val="Kop1"/>
         <w:jc w:val="center"/>
         <w:rPr>
@@ -9170,20 +9617,6 @@
     </w:p>
     <w:p>
       <w:pPr>
-        <w:rPr>
-          <w:rFonts w:ascii="Arial" w:hAnsi="Arial" w:cs="Arial"/>
-        </w:rPr>
-      </w:pPr>
-    </w:p>
-    <w:p>
-      <w:pPr>
-        <w:rPr>
-          <w:rFonts w:ascii="Arial" w:hAnsi="Arial" w:cs="Arial"/>
-        </w:rPr>
-      </w:pPr>
-    </w:p>
-    <w:p>
-      <w:pPr>
         <w:pStyle w:val="Kop1"/>
         <w:jc w:val="center"/>
         <w:rPr>
@@ -9215,6 +9648,28 @@
         </w:rPr>
       </w:pPr>
     </w:p>
+    <w:bookmarkEnd w:id="17"/>
+    <w:p>
+      <w:pPr>
+        <w:rPr>
+          <w:rFonts w:ascii="Arial" w:hAnsi="Arial" w:cs="Arial"/>
+        </w:rPr>
+      </w:pPr>
+    </w:p>
+    <w:p>
+      <w:pPr>
+        <w:rPr>
+          <w:rFonts w:ascii="Arial" w:hAnsi="Arial" w:cs="Arial"/>
+        </w:rPr>
+      </w:pPr>
+    </w:p>
+    <w:p>
+      <w:pPr>
+        <w:rPr>
+          <w:rFonts w:ascii="Arial" w:hAnsi="Arial" w:cs="Arial"/>
+        </w:rPr>
+      </w:pPr>
+    </w:p>
     <w:p>
       <w:pPr>
         <w:pStyle w:val="Kop1"/>
@@ -9225,65 +9680,21 @@
           <w:sz w:val="56"/>
         </w:rPr>
       </w:pPr>
-    </w:p>
-    <w:p>
-      <w:pPr>
-        <w:pStyle w:val="Kop1"/>
-        <w:jc w:val="center"/>
+      <w:bookmarkStart w:id="20" w:name="_Toc366228198"/>
+      <w:bookmarkStart w:id="21" w:name="_Toc347077650"/>
+      <w:bookmarkStart w:id="22" w:name="_Toc227381022"/>
+      <w:bookmarkStart w:id="23" w:name="_Toc227385169"/>
+      <w:bookmarkStart w:id="24" w:name="_Toc227386446"/>
+      <w:r>
         <w:rPr>
           <w:rFonts w:ascii="Arial" w:hAnsi="Arial" w:cs="Arial"/>
           <w:b/>
           <w:sz w:val="56"/>
         </w:rPr>
-      </w:pPr>
-    </w:p>
-    <w:bookmarkEnd w:id="23"/>
-    <w:p>
-      <w:pPr>
-        <w:rPr>
-          <w:rFonts w:ascii="Arial" w:hAnsi="Arial" w:cs="Arial"/>
-        </w:rPr>
-      </w:pPr>
-    </w:p>
-    <w:p>
-      <w:pPr>
-        <w:rPr>
-          <w:rFonts w:ascii="Arial" w:hAnsi="Arial" w:cs="Arial"/>
-        </w:rPr>
-      </w:pPr>
-    </w:p>
-    <w:p>
-      <w:pPr>
-        <w:rPr>
-          <w:rFonts w:ascii="Arial" w:hAnsi="Arial" w:cs="Arial"/>
-        </w:rPr>
-      </w:pPr>
-    </w:p>
-    <w:p>
-      <w:pPr>
-        <w:pStyle w:val="Kop1"/>
-        <w:jc w:val="center"/>
-        <w:rPr>
-          <w:rFonts w:ascii="Arial" w:hAnsi="Arial" w:cs="Arial"/>
-          <w:b/>
-          <w:sz w:val="56"/>
-        </w:rPr>
-      </w:pPr>
-      <w:bookmarkStart w:id="25" w:name="_Toc366228198"/>
-      <w:bookmarkStart w:id="26" w:name="_Toc347077650"/>
-      <w:bookmarkStart w:id="27" w:name="_Toc227381022"/>
-      <w:bookmarkStart w:id="28" w:name="_Toc227385169"/>
-      <w:bookmarkStart w:id="29" w:name="_Toc227386446"/>
-      <w:r>
-        <w:rPr>
-          <w:rFonts w:ascii="Arial" w:hAnsi="Arial" w:cs="Arial"/>
-          <w:b/>
-          <w:sz w:val="56"/>
-        </w:rPr>
         <w:lastRenderedPageBreak/>
         <w:t>Kosten en baten</w:t>
       </w:r>
-      <w:bookmarkEnd w:id="25"/>
+      <w:bookmarkEnd w:id="20"/>
     </w:p>
     <w:p>
       <w:pPr>
@@ -9294,7 +9705,7 @@
           <w:sz w:val="32"/>
         </w:rPr>
       </w:pPr>
-      <w:bookmarkStart w:id="30" w:name="_Toc366228199"/>
+      <w:bookmarkStart w:id="25" w:name="_Toc366228199"/>
       <w:r>
         <w:rPr>
           <w:rFonts w:ascii="Arial" w:hAnsi="Arial" w:cs="Arial"/>
@@ -9303,7 +9714,7 @@
         </w:rPr>
         <w:t>inleiding</w:t>
       </w:r>
-      <w:bookmarkEnd w:id="30"/>
+      <w:bookmarkEnd w:id="25"/>
       <w:r>
         <w:rPr>
           <w:rFonts w:ascii="Arial" w:hAnsi="Arial" w:cs="Arial"/>
@@ -9323,7 +9734,7 @@
           <w:szCs w:val="24"/>
         </w:rPr>
       </w:pPr>
-      <w:bookmarkStart w:id="31" w:name="_Toc366228200"/>
+      <w:bookmarkStart w:id="26" w:name="_Toc366228200"/>
       <w:r>
         <w:rPr>
           <w:rFonts w:ascii="Arial" w:hAnsi="Arial" w:cs="Arial"/>
@@ -9333,7 +9744,7 @@
         </w:rPr>
         <w:t>Hierbij alle kosten en baten voor dit project als u vragen heeft horen wij dit graag.</w:t>
       </w:r>
-      <w:bookmarkEnd w:id="31"/>
+      <w:bookmarkEnd w:id="26"/>
     </w:p>
     <w:p>
       <w:pPr>
@@ -9354,7 +9765,7 @@
           <w:sz w:val="32"/>
         </w:rPr>
       </w:pPr>
-      <w:bookmarkStart w:id="32" w:name="_Toc366228201"/>
+      <w:bookmarkStart w:id="27" w:name="_Toc366228201"/>
       <w:r>
         <w:rPr>
           <w:rFonts w:ascii="Arial" w:hAnsi="Arial" w:cs="Arial"/>
@@ -9363,78 +9774,78 @@
         </w:rPr>
         <w:t>Kosten</w:t>
       </w:r>
-      <w:bookmarkEnd w:id="26"/>
+      <w:bookmarkEnd w:id="21"/>
+      <w:bookmarkEnd w:id="22"/>
+      <w:bookmarkEnd w:id="23"/>
+      <w:bookmarkEnd w:id="24"/>
       <w:bookmarkEnd w:id="27"/>
+      <w:r>
+        <w:rPr>
+          <w:rFonts w:ascii="Arial" w:hAnsi="Arial" w:cs="Arial"/>
+          <w:b/>
+          <w:sz w:val="32"/>
+        </w:rPr>
+        <w:t xml:space="preserve"> </w:t>
+      </w:r>
+    </w:p>
+    <w:p>
+      <w:pPr>
+        <w:rPr>
+          <w:rFonts w:ascii="Arial" w:hAnsi="Arial" w:cs="Arial"/>
+        </w:rPr>
+      </w:pPr>
+    </w:p>
+    <w:p>
+      <w:pPr>
+        <w:rPr>
+          <w:rFonts w:ascii="Arial" w:hAnsi="Arial" w:cs="Arial"/>
+          <w:sz w:val="24"/>
+          <w:szCs w:val="24"/>
+        </w:rPr>
+      </w:pPr>
+      <w:r>
+        <w:rPr>
+          <w:rFonts w:ascii="Arial" w:hAnsi="Arial" w:cs="Arial"/>
+          <w:sz w:val="24"/>
+          <w:szCs w:val="24"/>
+        </w:rPr>
+        <w:t>Zie offerte</w:t>
+      </w:r>
+    </w:p>
+    <w:p>
+      <w:pPr>
+        <w:rPr>
+          <w:rFonts w:ascii="Arial" w:hAnsi="Arial" w:cs="Arial"/>
+        </w:rPr>
+      </w:pPr>
+    </w:p>
+    <w:p>
+      <w:pPr>
+        <w:pStyle w:val="Kop2"/>
+        <w:rPr>
+          <w:rFonts w:ascii="Arial" w:hAnsi="Arial" w:cs="Arial"/>
+          <w:b/>
+          <w:sz w:val="32"/>
+        </w:rPr>
+      </w:pPr>
+      <w:bookmarkStart w:id="28" w:name="_Toc347077651"/>
+      <w:bookmarkStart w:id="29" w:name="_Toc227381023"/>
+      <w:bookmarkStart w:id="30" w:name="_Toc227385170"/>
+      <w:bookmarkStart w:id="31" w:name="_Toc227386447"/>
+      <w:bookmarkStart w:id="32" w:name="_Toc366228202"/>
+      <w:r>
+        <w:rPr>
+          <w:rFonts w:ascii="Arial" w:hAnsi="Arial" w:cs="Arial"/>
+          <w:b/>
+          <w:sz w:val="32"/>
+        </w:rPr>
+        <w:t>Baten</w:t>
+      </w:r>
       <w:bookmarkEnd w:id="28"/>
       <w:bookmarkEnd w:id="29"/>
+      <w:bookmarkEnd w:id="30"/>
+      <w:bookmarkEnd w:id="31"/>
       <w:bookmarkEnd w:id="32"/>
-      <w:r>
-        <w:rPr>
-          <w:rFonts w:ascii="Arial" w:hAnsi="Arial" w:cs="Arial"/>
-          <w:b/>
-          <w:sz w:val="32"/>
-        </w:rPr>
-        <w:t xml:space="preserve"> </w:t>
-      </w:r>
-    </w:p>
-    <w:p>
-      <w:pPr>
-        <w:rPr>
-          <w:rFonts w:ascii="Arial" w:hAnsi="Arial" w:cs="Arial"/>
-        </w:rPr>
-      </w:pPr>
-    </w:p>
-    <w:p>
-      <w:pPr>
-        <w:rPr>
-          <w:rFonts w:ascii="Arial" w:hAnsi="Arial" w:cs="Arial"/>
-          <w:sz w:val="24"/>
-          <w:szCs w:val="24"/>
-        </w:rPr>
-      </w:pPr>
-      <w:r>
-        <w:rPr>
-          <w:rFonts w:ascii="Arial" w:hAnsi="Arial" w:cs="Arial"/>
-          <w:sz w:val="24"/>
-          <w:szCs w:val="24"/>
-        </w:rPr>
-        <w:t>Zie offerte</w:t>
-      </w:r>
-    </w:p>
-    <w:p>
-      <w:pPr>
-        <w:rPr>
-          <w:rFonts w:ascii="Arial" w:hAnsi="Arial" w:cs="Arial"/>
-        </w:rPr>
-      </w:pPr>
-    </w:p>
-    <w:p>
-      <w:pPr>
-        <w:pStyle w:val="Kop2"/>
-        <w:rPr>
-          <w:rFonts w:ascii="Arial" w:hAnsi="Arial" w:cs="Arial"/>
-          <w:b/>
-          <w:sz w:val="32"/>
-        </w:rPr>
-      </w:pPr>
-      <w:bookmarkStart w:id="33" w:name="_Toc347077651"/>
-      <w:bookmarkStart w:id="34" w:name="_Toc227381023"/>
-      <w:bookmarkStart w:id="35" w:name="_Toc227385170"/>
-      <w:bookmarkStart w:id="36" w:name="_Toc227386447"/>
-      <w:bookmarkStart w:id="37" w:name="_Toc366228202"/>
-      <w:r>
-        <w:rPr>
-          <w:rFonts w:ascii="Arial" w:hAnsi="Arial" w:cs="Arial"/>
-          <w:b/>
-          <w:sz w:val="32"/>
-        </w:rPr>
-        <w:t>Baten</w:t>
-      </w:r>
-      <w:bookmarkEnd w:id="33"/>
-      <w:bookmarkEnd w:id="34"/>
-      <w:bookmarkEnd w:id="35"/>
-      <w:bookmarkEnd w:id="36"/>
-      <w:bookmarkEnd w:id="37"/>
     </w:p>
     <w:p>
       <w:pPr>
@@ -9502,8 +9913,18 @@
           <w:sz w:val="24"/>
           <w:szCs w:val="24"/>
         </w:rPr>
-        <w:t xml:space="preserve"> verdrijf</w:t>
-      </w:r>
+        <w:t xml:space="preserve"> </w:t>
+      </w:r>
+      <w:proofErr w:type="gramStart"/>
+      <w:r>
+        <w:rPr>
+          <w:rFonts w:ascii="Arial" w:hAnsi="Arial" w:cs="Arial"/>
+          <w:sz w:val="24"/>
+          <w:szCs w:val="24"/>
+        </w:rPr>
+        <w:t>verdrijf</w:t>
+      </w:r>
+      <w:proofErr w:type="gramEnd"/>
     </w:p>
     <w:p>
       <w:pPr>
@@ -9643,7 +10064,7 @@
           <w:sz w:val="48"/>
         </w:rPr>
       </w:pPr>
-      <w:bookmarkStart w:id="38" w:name="_Toc347077652"/>
+      <w:bookmarkStart w:id="33" w:name="_Toc347077652"/>
     </w:p>
     <w:p>
       <w:pPr>
@@ -9670,7 +10091,7 @@
           <w:szCs w:val="56"/>
         </w:rPr>
       </w:pPr>
-      <w:bookmarkStart w:id="39" w:name="_Toc366228203"/>
+      <w:bookmarkStart w:id="34" w:name="_Toc366228203"/>
       <w:r>
         <w:rPr>
           <w:rFonts w:ascii="Arial" w:hAnsi="Arial" w:cs="Arial"/>
@@ -9681,7 +10102,7 @@
         <w:lastRenderedPageBreak/>
         <w:t>Risico</w:t>
       </w:r>
-      <w:bookmarkEnd w:id="38"/>
+      <w:bookmarkEnd w:id="33"/>
       <w:r>
         <w:rPr>
           <w:rFonts w:ascii="Arial" w:hAnsi="Arial" w:cs="Arial"/>
@@ -9691,7 +10112,7 @@
         </w:rPr>
         <w:t xml:space="preserve"> Analyse</w:t>
       </w:r>
-      <w:bookmarkEnd w:id="39"/>
+      <w:bookmarkEnd w:id="34"/>
     </w:p>
     <w:p>
       <w:pPr>
@@ -9750,7 +10171,27 @@
           <w:szCs w:val="24"/>
           <w:lang w:eastAsia="nl-NL"/>
         </w:rPr>
-        <w:t>De kans dat er daadwerkelijk wordt veranderd in de samenwerking om wat voor reden dan is er klein, ook is dit fataal voor de ander omdat er dan die gene dan opeens heel veel werk alleen zou moeten doen. Dit zouden wij allebei niet kunnen opvangen en zou dus onvoldoende voor project worden.</w:t>
+        <w:t xml:space="preserve">De kans dat er daadwerkelijk wordt veranderd in de samenwerking om wat voor reden dan is er klein, ook is dit fataal voor de ander omdat er dan die </w:t>
+      </w:r>
+      <w:proofErr w:type="gramStart"/>
+      <w:r>
+        <w:rPr>
+          <w:rFonts w:ascii="Arial" w:eastAsia="Times New Roman" w:hAnsi="Arial" w:cs="Arial"/>
+          <w:sz w:val="24"/>
+          <w:szCs w:val="24"/>
+          <w:lang w:eastAsia="nl-NL"/>
+        </w:rPr>
+        <w:t>gene</w:t>
+      </w:r>
+      <w:proofErr w:type="gramEnd"/>
+      <w:r>
+        <w:rPr>
+          <w:rFonts w:ascii="Arial" w:eastAsia="Times New Roman" w:hAnsi="Arial" w:cs="Arial"/>
+          <w:sz w:val="24"/>
+          <w:szCs w:val="24"/>
+          <w:lang w:eastAsia="nl-NL"/>
+        </w:rPr>
+        <w:t xml:space="preserve"> dan opeens heel veel werk alleen zou moeten doen. Dit zouden wij allebei niet kunnen opvangen en zou dus onvoldoende voor project worden.</w:t>
       </w:r>
     </w:p>
     <w:p>
@@ -9768,6 +10209,7 @@
           <w:lang w:eastAsia="nl-NL"/>
         </w:rPr>
       </w:pPr>
+      <w:proofErr w:type="gramStart"/>
       <w:r>
         <w:rPr>
           <w:rFonts w:ascii="Arial" w:eastAsia="Times New Roman" w:hAnsi="Arial" w:cs="Arial"/>
@@ -9775,7 +10217,17 @@
           <w:szCs w:val="28"/>
           <w:lang w:eastAsia="nl-NL"/>
         </w:rPr>
-        <w:t>Onvoldoende kennis/niveau bij projectleden</w:t>
+        <w:t>Onvoldoende</w:t>
+      </w:r>
+      <w:proofErr w:type="gramEnd"/>
+      <w:r>
+        <w:rPr>
+          <w:rFonts w:ascii="Arial" w:eastAsia="Times New Roman" w:hAnsi="Arial" w:cs="Arial"/>
+          <w:sz w:val="28"/>
+          <w:szCs w:val="28"/>
+          <w:lang w:eastAsia="nl-NL"/>
+        </w:rPr>
+        <w:t xml:space="preserve"> kennis/niveau bij projectleden</w:t>
       </w:r>
     </w:p>
     <w:p>
@@ -9796,27 +10248,7 @@
           <w:szCs w:val="24"/>
           <w:lang w:eastAsia="nl-NL"/>
         </w:rPr>
-        <w:t xml:space="preserve">Dit is een hele grote kans omdat je altijd tegen problemen aanloopt die je in eerste instantie niet zou hebben verwacht. Maar zolang wij </w:t>
-      </w:r>
-      <w:proofErr w:type="spellStart"/>
-      <w:r>
-        <w:rPr>
-          <w:rFonts w:ascii="Arial" w:eastAsia="Times New Roman" w:hAnsi="Arial" w:cs="Arial"/>
-          <w:sz w:val="24"/>
-          <w:szCs w:val="24"/>
-          <w:lang w:eastAsia="nl-NL"/>
-        </w:rPr>
-        <w:t>optijd</w:t>
-      </w:r>
-      <w:proofErr w:type="spellEnd"/>
-      <w:r>
-        <w:rPr>
-          <w:rFonts w:ascii="Arial" w:eastAsia="Times New Roman" w:hAnsi="Arial" w:cs="Arial"/>
-          <w:sz w:val="24"/>
-          <w:szCs w:val="24"/>
-          <w:lang w:eastAsia="nl-NL"/>
-        </w:rPr>
-        <w:t xml:space="preserve"> dingen vragen of dingen gaan uitzoeken moet hier altijd een oplossing voor te vinden zijn.</w:t>
+        <w:t>Dit is een hele grote kans omdat je altijd tegen problemen aanloopt die je in eerste instantie niet zou hebben verwacht. Maar zolang wij optijd dingen vragen of dingen gaan uitzoeken moet hier altijd een oplossing voor te vinden zijn.</w:t>
       </w:r>
     </w:p>
     <w:p>
@@ -10220,9 +10652,9 @@
           <w:szCs w:val="24"/>
         </w:rPr>
       </w:pPr>
-      <w:bookmarkStart w:id="40" w:name="_Samenwerkingscontract"/>
-      <w:bookmarkStart w:id="41" w:name="_Toc347077654"/>
-      <w:bookmarkEnd w:id="40"/>
+      <w:bookmarkStart w:id="35" w:name="_Samenwerkingscontract"/>
+      <w:bookmarkStart w:id="36" w:name="_Toc347077654"/>
+      <w:bookmarkEnd w:id="35"/>
       <w:r>
         <w:rPr>
           <w:rFonts w:ascii="Arial" w:hAnsi="Arial" w:cs="Arial"/>
@@ -10353,7 +10785,8 @@
           <w:szCs w:val="56"/>
         </w:rPr>
       </w:pPr>
-      <w:bookmarkStart w:id="42" w:name="_Toc366228204"/>
+      <w:bookmarkStart w:id="37" w:name="_Toc366228204"/>
+      <w:proofErr w:type="gramStart"/>
       <w:r>
         <w:rPr>
           <w:rFonts w:ascii="Arial" w:hAnsi="Arial" w:cs="Arial"/>
@@ -10364,7 +10797,8 @@
         <w:lastRenderedPageBreak/>
         <w:t>Ten slotte</w:t>
       </w:r>
-      <w:bookmarkEnd w:id="42"/>
+      <w:bookmarkEnd w:id="37"/>
+      <w:proofErr w:type="gramEnd"/>
     </w:p>
     <w:p>
       <w:pPr>
@@ -10421,7 +10855,7 @@
         </w:rPr>
       </w:pPr>
     </w:p>
-    <w:bookmarkEnd w:id="41"/>
+    <w:bookmarkEnd w:id="36"/>
     <w:p>
       <w:pPr>
         <w:rPr>
@@ -10550,7 +10984,10 @@
       <w:ptab w:relativeTo="margin" w:alignment="center" w:leader="none"/>
     </w:r>
     <w:r>
-      <w:t>Quincy Soeliman, Daniel van Bavel</w:t>
+      <w:t xml:space="preserve"> Daniel van Bavel</w:t>
+    </w:r>
+    <w:r>
+      <w:t>, Mike Oerlemans, Slawek Pelka</w:t>
     </w:r>
     <w:r>
       <w:ptab w:relativeTo="margin" w:alignment="right" w:leader="none"/>
@@ -10574,7 +11011,7 @@
       <w:rPr>
         <w:noProof/>
       </w:rPr>
-      <w:t>13</w:t>
+      <w:t>4</w:t>
     </w:r>
     <w:r>
       <w:fldChar w:fldCharType="end"/>
@@ -10582,27 +11019,14 @@
     <w:r>
       <w:t xml:space="preserve"> van </w:t>
     </w:r>
-    <w:r>
-      <w:fldChar w:fldCharType="begin"/>
-    </w:r>
-    <w:r>
-      <w:instrText xml:space="preserve"> NUMPAGES </w:instrText>
-    </w:r>
-    <w:r>
-      <w:fldChar w:fldCharType="separate"/>
-    </w:r>
-    <w:r>
-      <w:rPr>
-        <w:noProof/>
-      </w:rPr>
-      <w:t>13</w:t>
-    </w:r>
-    <w:r>
-      <w:rPr>
-        <w:noProof/>
-      </w:rPr>
-      <w:fldChar w:fldCharType="end"/>
-    </w:r>
+    <w:fldSimple w:instr=" NUMPAGES ">
+      <w:r>
+        <w:rPr>
+          <w:noProof/>
+        </w:rPr>
+        <w:t>13</w:t>
+      </w:r>
+    </w:fldSimple>
   </w:p>
 </w:ftr>
 </file>
@@ -12434,7 +12858,6 @@
       <w:spacing w:after="0" w:line="240" w:lineRule="auto"/>
     </w:pPr>
     <w:tblPr>
-      <w:tblInd w:w="0" w:type="dxa"/>
       <w:tblBorders>
         <w:top w:val="single" w:sz="4" w:space="0" w:color="auto"/>
         <w:left w:val="single" w:sz="4" w:space="0" w:color="auto"/>
@@ -12443,12 +12866,6 @@
         <w:insideH w:val="single" w:sz="4" w:space="0" w:color="auto"/>
         <w:insideV w:val="single" w:sz="4" w:space="0" w:color="auto"/>
       </w:tblBorders>
-      <w:tblCellMar>
-        <w:top w:w="0" w:type="dxa"/>
-        <w:left w:w="108" w:type="dxa"/>
-        <w:bottom w:w="0" w:type="dxa"/>
-        <w:right w:w="108" w:type="dxa"/>
-      </w:tblCellMar>
     </w:tblPr>
   </w:style>
   <w:style w:type="character" w:styleId="GevolgdeHyperlink">
@@ -13140,7 +13557,6 @@
       <w:spacing w:after="0" w:line="240" w:lineRule="auto"/>
     </w:pPr>
     <w:tblPr>
-      <w:tblInd w:w="0" w:type="dxa"/>
       <w:tblBorders>
         <w:top w:val="single" w:sz="4" w:space="0" w:color="auto"/>
         <w:left w:val="single" w:sz="4" w:space="0" w:color="auto"/>
@@ -13149,12 +13565,6 @@
         <w:insideH w:val="single" w:sz="4" w:space="0" w:color="auto"/>
         <w:insideV w:val="single" w:sz="4" w:space="0" w:color="auto"/>
       </w:tblBorders>
-      <w:tblCellMar>
-        <w:top w:w="0" w:type="dxa"/>
-        <w:left w:w="108" w:type="dxa"/>
-        <w:bottom w:w="0" w:type="dxa"/>
-        <w:right w:w="108" w:type="dxa"/>
-      </w:tblCellMar>
     </w:tblPr>
   </w:style>
   <w:style w:type="character" w:styleId="GevolgdeHyperlink">
@@ -13543,7 +13953,7 @@
   <a:extraClrSchemeLst/>
   <a:extLst>
     <a:ext uri="{05A4C25C-085E-4340-85A3-A5531E510DB2}">
-      <thm15:themeFamily xmlns:thm15="http://schemas.microsoft.com/office/thememl/2012/main" xmlns="" name="Office Theme" id="{62F939B6-93AF-4DB8-9C6B-D6C7DFDC589F}" vid="{4A3C46E8-61CC-4603-A589-7422A47A8E4A}"/>
+      <thm15:themeFamily xmlns="" xmlns:thm15="http://schemas.microsoft.com/office/thememl/2012/main" name="Office Theme" id="{62F939B6-93AF-4DB8-9C6B-D6C7DFDC589F}" vid="{4A3C46E8-61CC-4603-A589-7422A47A8E4A}"/>
     </a:ext>
   </a:extLst>
 </a:theme>
@@ -13573,7 +13983,7 @@
 </file>
 
 <file path=customXml/itemProps2.xml><?xml version="1.0" encoding="utf-8"?>
-<ds:datastoreItem xmlns:ds="http://schemas.openxmlformats.org/officeDocument/2006/customXml" ds:itemID="{8E137F15-F3BC-42C9-84A3-5C1742229CCF}">
+<ds:datastoreItem xmlns:ds="http://schemas.openxmlformats.org/officeDocument/2006/customXml" ds:itemID="{482DCF98-CDA7-46FF-B01E-FE2AC984E210}">
   <ds:schemaRefs>
     <ds:schemaRef ds:uri="http://schemas.openxmlformats.org/officeDocument/2006/bibliography"/>
   </ds:schemaRefs>

</xml_diff>